<commit_message>
adding assignment 5 writeup
</commit_message>
<xml_diff>
--- a/courses/cs830/a5/smx227-a5-writeup.docx
+++ b/courses/cs830/a5/smx227-a5-writeup.docx
@@ -102,13 +102,19 @@
         <w:t xml:space="preserve"> for large scale problems where the number of variables is far less than the number of clauses</w:t>
       </w:r>
       <w:r>
-        <w:t>. My conjecture is that I used an array list of array lists to keep track of the formula, and iterated through this structure continuously when finding all unsatisfied clauses, positive flips, flip values, etc. Theoretically, the DLL algorithm should be slower than WALK-SAT, since it has to try every possible combination of variables.</w:t>
-      </w:r>
-      <w:r>
-        <w:t xml:space="preserve"> I am including this information because you mentioned in class that the purpose of the writeup is to make sure I understand what the code is doing. This is me trying to show you that I recognize that WALK-SAT should be faster, and this is my best guess to why it is not.</w:t>
+        <w:t xml:space="preserve">. My conjecture is that I used an array list of array lists to keep track of the formula, and iterated through this structure continuously when finding all unsatisfied clauses, positive flips, flip values, etc. </w:t>
+      </w:r>
+      <w:r>
+        <w:t xml:space="preserve">Therefore, I don’t think my implmentation of WALK-SAT is scalable. </w:t>
       </w:r>
       <w:bookmarkStart w:id="0" w:name="_GoBack"/>
       <w:bookmarkEnd w:id="0"/>
+      <w:r>
+        <w:t>Theoretically, the DLL algorithm should be slower than WALK-SAT, since it has to try every possible combination of variables.</w:t>
+      </w:r>
+      <w:r>
+        <w:t xml:space="preserve"> I am including this information because you mentioned in class that the purpose of the writeup is to make sure I understand what the code is doing. This is me trying to show you that I recognize that WALK-SAT should be faster, and this is my best guess to why it is not.</w:t>
+      </w:r>
     </w:p>
     <w:p/>
     <w:p>
@@ -332,16 +338,7 @@
               <w:jc w:val="center"/>
             </w:pPr>
             <w:r>
-              <w:t>156</w:t>
-            </w:r>
-            <w:r>
-              <w:t xml:space="preserve"> variables, </w:t>
-            </w:r>
-            <w:r>
-              <w:t>670</w:t>
-            </w:r>
-            <w:r>
-              <w:t xml:space="preserve"> clauses</w:t>
+              <w:t>156 variables, 670 clauses</w:t>
             </w:r>
           </w:p>
         </w:tc>
@@ -369,16 +366,7 @@
               <w:jc w:val="center"/>
             </w:pPr>
             <w:r>
-              <w:t>75</w:t>
-            </w:r>
-            <w:r>
-              <w:t xml:space="preserve"> variables, </w:t>
-            </w:r>
-            <w:r>
-              <w:t>344</w:t>
-            </w:r>
-            <w:r>
-              <w:t xml:space="preserve"> clauses</w:t>
+              <w:t>75 variables, 344 clauses</w:t>
             </w:r>
           </w:p>
         </w:tc>
@@ -418,6 +406,3902 @@
       <w:r>
         <w:t>I have no suggestions for this assignment.</w:t>
       </w:r>
+    </w:p>
+    <w:p>
+      <w:r>
+        <w:rPr>
+          <w:b/>
+        </w:rPr>
+        <w:lastRenderedPageBreak/>
+        <w:t>DLL Algorithm Transcript:</w:t>
+      </w:r>
+    </w:p>
+    <w:p>
+      <w:pPr>
+        <w:widowControl w:val="0"/>
+        <w:tabs>
+          <w:tab w:val="left" w:pos="560"/>
+          <w:tab w:val="left" w:pos="1120"/>
+          <w:tab w:val="left" w:pos="1680"/>
+          <w:tab w:val="left" w:pos="2240"/>
+          <w:tab w:val="left" w:pos="2800"/>
+          <w:tab w:val="left" w:pos="3360"/>
+          <w:tab w:val="left" w:pos="3920"/>
+          <w:tab w:val="left" w:pos="4480"/>
+          <w:tab w:val="left" w:pos="5040"/>
+          <w:tab w:val="left" w:pos="5600"/>
+          <w:tab w:val="left" w:pos="6160"/>
+          <w:tab w:val="left" w:pos="6720"/>
+        </w:tabs>
+        <w:autoSpaceDE w:val="0"/>
+        <w:autoSpaceDN w:val="0"/>
+        <w:adjustRightInd w:val="0"/>
+        <w:rPr>
+          <w:sz w:val="20"/>
+          <w:szCs w:val="20"/>
+        </w:rPr>
+      </w:pPr>
+      <w:r>
+        <w:rPr>
+          <w:sz w:val="20"/>
+          <w:szCs w:val="20"/>
+        </w:rPr>
+        <w:t xml:space="preserve">-bash-4.3$ ./satvalidator ./run.sh &lt; tiny.cnf </w:t>
+      </w:r>
+    </w:p>
+    <w:p>
+      <w:pPr>
+        <w:widowControl w:val="0"/>
+        <w:tabs>
+          <w:tab w:val="left" w:pos="560"/>
+          <w:tab w:val="left" w:pos="1120"/>
+          <w:tab w:val="left" w:pos="1680"/>
+          <w:tab w:val="left" w:pos="2240"/>
+          <w:tab w:val="left" w:pos="2800"/>
+          <w:tab w:val="left" w:pos="3360"/>
+          <w:tab w:val="left" w:pos="3920"/>
+          <w:tab w:val="left" w:pos="4480"/>
+          <w:tab w:val="left" w:pos="5040"/>
+          <w:tab w:val="left" w:pos="5600"/>
+          <w:tab w:val="left" w:pos="6160"/>
+          <w:tab w:val="left" w:pos="6720"/>
+        </w:tabs>
+        <w:autoSpaceDE w:val="0"/>
+        <w:autoSpaceDN w:val="0"/>
+        <w:adjustRightInd w:val="0"/>
+        <w:rPr>
+          <w:sz w:val="20"/>
+          <w:szCs w:val="20"/>
+        </w:rPr>
+      </w:pPr>
+      <w:r>
+        <w:rPr>
+          <w:sz w:val="20"/>
+          <w:szCs w:val="20"/>
+        </w:rPr>
+        <w:t>Executing solver...</w:t>
+      </w:r>
+    </w:p>
+    <w:p>
+      <w:pPr>
+        <w:widowControl w:val="0"/>
+        <w:tabs>
+          <w:tab w:val="left" w:pos="560"/>
+          <w:tab w:val="left" w:pos="1120"/>
+          <w:tab w:val="left" w:pos="1680"/>
+          <w:tab w:val="left" w:pos="2240"/>
+          <w:tab w:val="left" w:pos="2800"/>
+          <w:tab w:val="left" w:pos="3360"/>
+          <w:tab w:val="left" w:pos="3920"/>
+          <w:tab w:val="left" w:pos="4480"/>
+          <w:tab w:val="left" w:pos="5040"/>
+          <w:tab w:val="left" w:pos="5600"/>
+          <w:tab w:val="left" w:pos="6160"/>
+          <w:tab w:val="left" w:pos="6720"/>
+        </w:tabs>
+        <w:autoSpaceDE w:val="0"/>
+        <w:autoSpaceDN w:val="0"/>
+        <w:adjustRightInd w:val="0"/>
+        <w:rPr>
+          <w:sz w:val="20"/>
+          <w:szCs w:val="20"/>
+        </w:rPr>
+      </w:pPr>
+      <w:r>
+        <w:rPr>
+          <w:sz w:val="20"/>
+          <w:szCs w:val="20"/>
+        </w:rPr>
+        <w:t>Picked up JAVA_TOOL_OPTIONS: -Xmx256m</w:t>
+      </w:r>
+    </w:p>
+    <w:p>
+      <w:pPr>
+        <w:widowControl w:val="0"/>
+        <w:tabs>
+          <w:tab w:val="left" w:pos="560"/>
+          <w:tab w:val="left" w:pos="1120"/>
+          <w:tab w:val="left" w:pos="1680"/>
+          <w:tab w:val="left" w:pos="2240"/>
+          <w:tab w:val="left" w:pos="2800"/>
+          <w:tab w:val="left" w:pos="3360"/>
+          <w:tab w:val="left" w:pos="3920"/>
+          <w:tab w:val="left" w:pos="4480"/>
+          <w:tab w:val="left" w:pos="5040"/>
+          <w:tab w:val="left" w:pos="5600"/>
+          <w:tab w:val="left" w:pos="6160"/>
+          <w:tab w:val="left" w:pos="6720"/>
+        </w:tabs>
+        <w:autoSpaceDE w:val="0"/>
+        <w:autoSpaceDN w:val="0"/>
+        <w:adjustRightInd w:val="0"/>
+        <w:rPr>
+          <w:sz w:val="20"/>
+          <w:szCs w:val="20"/>
+        </w:rPr>
+      </w:pPr>
+      <w:r>
+        <w:rPr>
+          <w:sz w:val="20"/>
+          <w:szCs w:val="20"/>
+        </w:rPr>
+        <w:t>Execution time: 0.14426088333129883 seconds</w:t>
+      </w:r>
+    </w:p>
+    <w:p>
+      <w:pPr>
+        <w:widowControl w:val="0"/>
+        <w:tabs>
+          <w:tab w:val="left" w:pos="560"/>
+          <w:tab w:val="left" w:pos="1120"/>
+          <w:tab w:val="left" w:pos="1680"/>
+          <w:tab w:val="left" w:pos="2240"/>
+          <w:tab w:val="left" w:pos="2800"/>
+          <w:tab w:val="left" w:pos="3360"/>
+          <w:tab w:val="left" w:pos="3920"/>
+          <w:tab w:val="left" w:pos="4480"/>
+          <w:tab w:val="left" w:pos="5040"/>
+          <w:tab w:val="left" w:pos="5600"/>
+          <w:tab w:val="left" w:pos="6160"/>
+          <w:tab w:val="left" w:pos="6720"/>
+        </w:tabs>
+        <w:autoSpaceDE w:val="0"/>
+        <w:autoSpaceDN w:val="0"/>
+        <w:adjustRightInd w:val="0"/>
+        <w:rPr>
+          <w:sz w:val="20"/>
+          <w:szCs w:val="20"/>
+        </w:rPr>
+      </w:pPr>
+      <w:r>
+        <w:rPr>
+          <w:sz w:val="20"/>
+          <w:szCs w:val="20"/>
+        </w:rPr>
+        <w:t>Retrieving assignments...</w:t>
+      </w:r>
+    </w:p>
+    <w:p>
+      <w:pPr>
+        <w:widowControl w:val="0"/>
+        <w:tabs>
+          <w:tab w:val="left" w:pos="560"/>
+          <w:tab w:val="left" w:pos="1120"/>
+          <w:tab w:val="left" w:pos="1680"/>
+          <w:tab w:val="left" w:pos="2240"/>
+          <w:tab w:val="left" w:pos="2800"/>
+          <w:tab w:val="left" w:pos="3360"/>
+          <w:tab w:val="left" w:pos="3920"/>
+          <w:tab w:val="left" w:pos="4480"/>
+          <w:tab w:val="left" w:pos="5040"/>
+          <w:tab w:val="left" w:pos="5600"/>
+          <w:tab w:val="left" w:pos="6160"/>
+          <w:tab w:val="left" w:pos="6720"/>
+        </w:tabs>
+        <w:autoSpaceDE w:val="0"/>
+        <w:autoSpaceDN w:val="0"/>
+        <w:adjustRightInd w:val="0"/>
+        <w:rPr>
+          <w:sz w:val="20"/>
+          <w:szCs w:val="20"/>
+        </w:rPr>
+      </w:pPr>
+      <w:r>
+        <w:rPr>
+          <w:sz w:val="20"/>
+          <w:szCs w:val="20"/>
+        </w:rPr>
+        <w:t>Parsing assignments...</w:t>
+      </w:r>
+    </w:p>
+    <w:p>
+      <w:pPr>
+        <w:widowControl w:val="0"/>
+        <w:tabs>
+          <w:tab w:val="left" w:pos="560"/>
+          <w:tab w:val="left" w:pos="1120"/>
+          <w:tab w:val="left" w:pos="1680"/>
+          <w:tab w:val="left" w:pos="2240"/>
+          <w:tab w:val="left" w:pos="2800"/>
+          <w:tab w:val="left" w:pos="3360"/>
+          <w:tab w:val="left" w:pos="3920"/>
+          <w:tab w:val="left" w:pos="4480"/>
+          <w:tab w:val="left" w:pos="5040"/>
+          <w:tab w:val="left" w:pos="5600"/>
+          <w:tab w:val="left" w:pos="6160"/>
+          <w:tab w:val="left" w:pos="6720"/>
+        </w:tabs>
+        <w:autoSpaceDE w:val="0"/>
+        <w:autoSpaceDN w:val="0"/>
+        <w:adjustRightInd w:val="0"/>
+        <w:rPr>
+          <w:sz w:val="20"/>
+          <w:szCs w:val="20"/>
+        </w:rPr>
+      </w:pPr>
+      <w:r>
+        <w:rPr>
+          <w:sz w:val="20"/>
+          <w:szCs w:val="20"/>
+        </w:rPr>
+        <w:t>2 branching nodes explored.</w:t>
+      </w:r>
+    </w:p>
+    <w:p>
+      <w:pPr>
+        <w:widowControl w:val="0"/>
+        <w:tabs>
+          <w:tab w:val="left" w:pos="560"/>
+          <w:tab w:val="left" w:pos="1120"/>
+          <w:tab w:val="left" w:pos="1680"/>
+          <w:tab w:val="left" w:pos="2240"/>
+          <w:tab w:val="left" w:pos="2800"/>
+          <w:tab w:val="left" w:pos="3360"/>
+          <w:tab w:val="left" w:pos="3920"/>
+          <w:tab w:val="left" w:pos="4480"/>
+          <w:tab w:val="left" w:pos="5040"/>
+          <w:tab w:val="left" w:pos="5600"/>
+          <w:tab w:val="left" w:pos="6160"/>
+          <w:tab w:val="left" w:pos="6720"/>
+        </w:tabs>
+        <w:autoSpaceDE w:val="0"/>
+        <w:autoSpaceDN w:val="0"/>
+        <w:adjustRightInd w:val="0"/>
+        <w:rPr>
+          <w:sz w:val="20"/>
+          <w:szCs w:val="20"/>
+        </w:rPr>
+      </w:pPr>
+    </w:p>
+    <w:p>
+      <w:pPr>
+        <w:widowControl w:val="0"/>
+        <w:tabs>
+          <w:tab w:val="left" w:pos="560"/>
+          <w:tab w:val="left" w:pos="1120"/>
+          <w:tab w:val="left" w:pos="1680"/>
+          <w:tab w:val="left" w:pos="2240"/>
+          <w:tab w:val="left" w:pos="2800"/>
+          <w:tab w:val="left" w:pos="3360"/>
+          <w:tab w:val="left" w:pos="3920"/>
+          <w:tab w:val="left" w:pos="4480"/>
+          <w:tab w:val="left" w:pos="5040"/>
+          <w:tab w:val="left" w:pos="5600"/>
+          <w:tab w:val="left" w:pos="6160"/>
+          <w:tab w:val="left" w:pos="6720"/>
+        </w:tabs>
+        <w:autoSpaceDE w:val="0"/>
+        <w:autoSpaceDN w:val="0"/>
+        <w:adjustRightInd w:val="0"/>
+        <w:rPr>
+          <w:sz w:val="20"/>
+          <w:szCs w:val="20"/>
+        </w:rPr>
+      </w:pPr>
+      <w:r>
+        <w:rPr>
+          <w:sz w:val="20"/>
+          <w:szCs w:val="20"/>
+        </w:rPr>
+        <w:t>Satisfiable!</w:t>
+      </w:r>
+    </w:p>
+    <w:p>
+      <w:pPr>
+        <w:widowControl w:val="0"/>
+        <w:tabs>
+          <w:tab w:val="left" w:pos="560"/>
+          <w:tab w:val="left" w:pos="1120"/>
+          <w:tab w:val="left" w:pos="1680"/>
+          <w:tab w:val="left" w:pos="2240"/>
+          <w:tab w:val="left" w:pos="2800"/>
+          <w:tab w:val="left" w:pos="3360"/>
+          <w:tab w:val="left" w:pos="3920"/>
+          <w:tab w:val="left" w:pos="4480"/>
+          <w:tab w:val="left" w:pos="5040"/>
+          <w:tab w:val="left" w:pos="5600"/>
+          <w:tab w:val="left" w:pos="6160"/>
+          <w:tab w:val="left" w:pos="6720"/>
+        </w:tabs>
+        <w:autoSpaceDE w:val="0"/>
+        <w:autoSpaceDN w:val="0"/>
+        <w:adjustRightInd w:val="0"/>
+        <w:rPr>
+          <w:sz w:val="20"/>
+          <w:szCs w:val="20"/>
+        </w:rPr>
+      </w:pPr>
+      <w:r>
+        <w:rPr>
+          <w:sz w:val="20"/>
+          <w:szCs w:val="20"/>
+        </w:rPr>
+        <w:t>Validating assignments...</w:t>
+      </w:r>
+    </w:p>
+    <w:p>
+      <w:pPr>
+        <w:widowControl w:val="0"/>
+        <w:tabs>
+          <w:tab w:val="left" w:pos="560"/>
+          <w:tab w:val="left" w:pos="1120"/>
+          <w:tab w:val="left" w:pos="1680"/>
+          <w:tab w:val="left" w:pos="2240"/>
+          <w:tab w:val="left" w:pos="2800"/>
+          <w:tab w:val="left" w:pos="3360"/>
+          <w:tab w:val="left" w:pos="3920"/>
+          <w:tab w:val="left" w:pos="4480"/>
+          <w:tab w:val="left" w:pos="5040"/>
+          <w:tab w:val="left" w:pos="5600"/>
+          <w:tab w:val="left" w:pos="6160"/>
+          <w:tab w:val="left" w:pos="6720"/>
+        </w:tabs>
+        <w:autoSpaceDE w:val="0"/>
+        <w:autoSpaceDN w:val="0"/>
+        <w:adjustRightInd w:val="0"/>
+        <w:rPr>
+          <w:sz w:val="20"/>
+          <w:szCs w:val="20"/>
+        </w:rPr>
+      </w:pPr>
+      <w:r>
+        <w:rPr>
+          <w:sz w:val="20"/>
+          <w:szCs w:val="20"/>
+        </w:rPr>
+        <w:t>Valid assignment!</w:t>
+      </w:r>
+    </w:p>
+    <w:p>
+      <w:pPr>
+        <w:widowControl w:val="0"/>
+        <w:tabs>
+          <w:tab w:val="left" w:pos="560"/>
+          <w:tab w:val="left" w:pos="1120"/>
+          <w:tab w:val="left" w:pos="1680"/>
+          <w:tab w:val="left" w:pos="2240"/>
+          <w:tab w:val="left" w:pos="2800"/>
+          <w:tab w:val="left" w:pos="3360"/>
+          <w:tab w:val="left" w:pos="3920"/>
+          <w:tab w:val="left" w:pos="4480"/>
+          <w:tab w:val="left" w:pos="5040"/>
+          <w:tab w:val="left" w:pos="5600"/>
+          <w:tab w:val="left" w:pos="6160"/>
+          <w:tab w:val="left" w:pos="6720"/>
+        </w:tabs>
+        <w:autoSpaceDE w:val="0"/>
+        <w:autoSpaceDN w:val="0"/>
+        <w:adjustRightInd w:val="0"/>
+        <w:rPr>
+          <w:sz w:val="20"/>
+          <w:szCs w:val="20"/>
+        </w:rPr>
+      </w:pPr>
+      <w:r>
+        <w:rPr>
+          <w:sz w:val="20"/>
+          <w:szCs w:val="20"/>
+        </w:rPr>
+        <w:t xml:space="preserve">-bash-4.3$ ./satvalidator ./run.sh &lt; unit.cnf </w:t>
+      </w:r>
+    </w:p>
+    <w:p>
+      <w:pPr>
+        <w:widowControl w:val="0"/>
+        <w:tabs>
+          <w:tab w:val="left" w:pos="560"/>
+          <w:tab w:val="left" w:pos="1120"/>
+          <w:tab w:val="left" w:pos="1680"/>
+          <w:tab w:val="left" w:pos="2240"/>
+          <w:tab w:val="left" w:pos="2800"/>
+          <w:tab w:val="left" w:pos="3360"/>
+          <w:tab w:val="left" w:pos="3920"/>
+          <w:tab w:val="left" w:pos="4480"/>
+          <w:tab w:val="left" w:pos="5040"/>
+          <w:tab w:val="left" w:pos="5600"/>
+          <w:tab w:val="left" w:pos="6160"/>
+          <w:tab w:val="left" w:pos="6720"/>
+        </w:tabs>
+        <w:autoSpaceDE w:val="0"/>
+        <w:autoSpaceDN w:val="0"/>
+        <w:adjustRightInd w:val="0"/>
+        <w:rPr>
+          <w:sz w:val="20"/>
+          <w:szCs w:val="20"/>
+        </w:rPr>
+      </w:pPr>
+      <w:r>
+        <w:rPr>
+          <w:sz w:val="20"/>
+          <w:szCs w:val="20"/>
+        </w:rPr>
+        <w:t>Executing solver...</w:t>
+      </w:r>
+    </w:p>
+    <w:p>
+      <w:pPr>
+        <w:widowControl w:val="0"/>
+        <w:tabs>
+          <w:tab w:val="left" w:pos="560"/>
+          <w:tab w:val="left" w:pos="1120"/>
+          <w:tab w:val="left" w:pos="1680"/>
+          <w:tab w:val="left" w:pos="2240"/>
+          <w:tab w:val="left" w:pos="2800"/>
+          <w:tab w:val="left" w:pos="3360"/>
+          <w:tab w:val="left" w:pos="3920"/>
+          <w:tab w:val="left" w:pos="4480"/>
+          <w:tab w:val="left" w:pos="5040"/>
+          <w:tab w:val="left" w:pos="5600"/>
+          <w:tab w:val="left" w:pos="6160"/>
+          <w:tab w:val="left" w:pos="6720"/>
+        </w:tabs>
+        <w:autoSpaceDE w:val="0"/>
+        <w:autoSpaceDN w:val="0"/>
+        <w:adjustRightInd w:val="0"/>
+        <w:rPr>
+          <w:sz w:val="20"/>
+          <w:szCs w:val="20"/>
+        </w:rPr>
+      </w:pPr>
+      <w:r>
+        <w:rPr>
+          <w:sz w:val="20"/>
+          <w:szCs w:val="20"/>
+        </w:rPr>
+        <w:t>Picked up JAVA_TOOL_OPTIONS: -Xmx256m</w:t>
+      </w:r>
+    </w:p>
+    <w:p>
+      <w:pPr>
+        <w:widowControl w:val="0"/>
+        <w:tabs>
+          <w:tab w:val="left" w:pos="560"/>
+          <w:tab w:val="left" w:pos="1120"/>
+          <w:tab w:val="left" w:pos="1680"/>
+          <w:tab w:val="left" w:pos="2240"/>
+          <w:tab w:val="left" w:pos="2800"/>
+          <w:tab w:val="left" w:pos="3360"/>
+          <w:tab w:val="left" w:pos="3920"/>
+          <w:tab w:val="left" w:pos="4480"/>
+          <w:tab w:val="left" w:pos="5040"/>
+          <w:tab w:val="left" w:pos="5600"/>
+          <w:tab w:val="left" w:pos="6160"/>
+          <w:tab w:val="left" w:pos="6720"/>
+        </w:tabs>
+        <w:autoSpaceDE w:val="0"/>
+        <w:autoSpaceDN w:val="0"/>
+        <w:adjustRightInd w:val="0"/>
+        <w:rPr>
+          <w:sz w:val="20"/>
+          <w:szCs w:val="20"/>
+        </w:rPr>
+      </w:pPr>
+      <w:r>
+        <w:rPr>
+          <w:sz w:val="20"/>
+          <w:szCs w:val="20"/>
+        </w:rPr>
+        <w:t>Execution time: 0.14534258842468262 seconds</w:t>
+      </w:r>
+    </w:p>
+    <w:p>
+      <w:pPr>
+        <w:widowControl w:val="0"/>
+        <w:tabs>
+          <w:tab w:val="left" w:pos="560"/>
+          <w:tab w:val="left" w:pos="1120"/>
+          <w:tab w:val="left" w:pos="1680"/>
+          <w:tab w:val="left" w:pos="2240"/>
+          <w:tab w:val="left" w:pos="2800"/>
+          <w:tab w:val="left" w:pos="3360"/>
+          <w:tab w:val="left" w:pos="3920"/>
+          <w:tab w:val="left" w:pos="4480"/>
+          <w:tab w:val="left" w:pos="5040"/>
+          <w:tab w:val="left" w:pos="5600"/>
+          <w:tab w:val="left" w:pos="6160"/>
+          <w:tab w:val="left" w:pos="6720"/>
+        </w:tabs>
+        <w:autoSpaceDE w:val="0"/>
+        <w:autoSpaceDN w:val="0"/>
+        <w:adjustRightInd w:val="0"/>
+        <w:rPr>
+          <w:sz w:val="20"/>
+          <w:szCs w:val="20"/>
+        </w:rPr>
+      </w:pPr>
+      <w:r>
+        <w:rPr>
+          <w:sz w:val="20"/>
+          <w:szCs w:val="20"/>
+        </w:rPr>
+        <w:t>Retrieving assignments...</w:t>
+      </w:r>
+    </w:p>
+    <w:p>
+      <w:pPr>
+        <w:widowControl w:val="0"/>
+        <w:tabs>
+          <w:tab w:val="left" w:pos="560"/>
+          <w:tab w:val="left" w:pos="1120"/>
+          <w:tab w:val="left" w:pos="1680"/>
+          <w:tab w:val="left" w:pos="2240"/>
+          <w:tab w:val="left" w:pos="2800"/>
+          <w:tab w:val="left" w:pos="3360"/>
+          <w:tab w:val="left" w:pos="3920"/>
+          <w:tab w:val="left" w:pos="4480"/>
+          <w:tab w:val="left" w:pos="5040"/>
+          <w:tab w:val="left" w:pos="5600"/>
+          <w:tab w:val="left" w:pos="6160"/>
+          <w:tab w:val="left" w:pos="6720"/>
+        </w:tabs>
+        <w:autoSpaceDE w:val="0"/>
+        <w:autoSpaceDN w:val="0"/>
+        <w:adjustRightInd w:val="0"/>
+        <w:rPr>
+          <w:sz w:val="20"/>
+          <w:szCs w:val="20"/>
+        </w:rPr>
+      </w:pPr>
+      <w:r>
+        <w:rPr>
+          <w:sz w:val="20"/>
+          <w:szCs w:val="20"/>
+        </w:rPr>
+        <w:t>Parsing assignments...</w:t>
+      </w:r>
+    </w:p>
+    <w:p>
+      <w:pPr>
+        <w:widowControl w:val="0"/>
+        <w:tabs>
+          <w:tab w:val="left" w:pos="560"/>
+          <w:tab w:val="left" w:pos="1120"/>
+          <w:tab w:val="left" w:pos="1680"/>
+          <w:tab w:val="left" w:pos="2240"/>
+          <w:tab w:val="left" w:pos="2800"/>
+          <w:tab w:val="left" w:pos="3360"/>
+          <w:tab w:val="left" w:pos="3920"/>
+          <w:tab w:val="left" w:pos="4480"/>
+          <w:tab w:val="left" w:pos="5040"/>
+          <w:tab w:val="left" w:pos="5600"/>
+          <w:tab w:val="left" w:pos="6160"/>
+          <w:tab w:val="left" w:pos="6720"/>
+        </w:tabs>
+        <w:autoSpaceDE w:val="0"/>
+        <w:autoSpaceDN w:val="0"/>
+        <w:adjustRightInd w:val="0"/>
+        <w:rPr>
+          <w:sz w:val="20"/>
+          <w:szCs w:val="20"/>
+        </w:rPr>
+      </w:pPr>
+      <w:r>
+        <w:rPr>
+          <w:sz w:val="20"/>
+          <w:szCs w:val="20"/>
+        </w:rPr>
+        <w:t>4 branching nodes explored.</w:t>
+      </w:r>
+    </w:p>
+    <w:p>
+      <w:pPr>
+        <w:widowControl w:val="0"/>
+        <w:tabs>
+          <w:tab w:val="left" w:pos="560"/>
+          <w:tab w:val="left" w:pos="1120"/>
+          <w:tab w:val="left" w:pos="1680"/>
+          <w:tab w:val="left" w:pos="2240"/>
+          <w:tab w:val="left" w:pos="2800"/>
+          <w:tab w:val="left" w:pos="3360"/>
+          <w:tab w:val="left" w:pos="3920"/>
+          <w:tab w:val="left" w:pos="4480"/>
+          <w:tab w:val="left" w:pos="5040"/>
+          <w:tab w:val="left" w:pos="5600"/>
+          <w:tab w:val="left" w:pos="6160"/>
+          <w:tab w:val="left" w:pos="6720"/>
+        </w:tabs>
+        <w:autoSpaceDE w:val="0"/>
+        <w:autoSpaceDN w:val="0"/>
+        <w:adjustRightInd w:val="0"/>
+        <w:rPr>
+          <w:sz w:val="20"/>
+          <w:szCs w:val="20"/>
+        </w:rPr>
+      </w:pPr>
+    </w:p>
+    <w:p>
+      <w:pPr>
+        <w:widowControl w:val="0"/>
+        <w:tabs>
+          <w:tab w:val="left" w:pos="560"/>
+          <w:tab w:val="left" w:pos="1120"/>
+          <w:tab w:val="left" w:pos="1680"/>
+          <w:tab w:val="left" w:pos="2240"/>
+          <w:tab w:val="left" w:pos="2800"/>
+          <w:tab w:val="left" w:pos="3360"/>
+          <w:tab w:val="left" w:pos="3920"/>
+          <w:tab w:val="left" w:pos="4480"/>
+          <w:tab w:val="left" w:pos="5040"/>
+          <w:tab w:val="left" w:pos="5600"/>
+          <w:tab w:val="left" w:pos="6160"/>
+          <w:tab w:val="left" w:pos="6720"/>
+        </w:tabs>
+        <w:autoSpaceDE w:val="0"/>
+        <w:autoSpaceDN w:val="0"/>
+        <w:adjustRightInd w:val="0"/>
+        <w:rPr>
+          <w:sz w:val="20"/>
+          <w:szCs w:val="20"/>
+        </w:rPr>
+      </w:pPr>
+      <w:r>
+        <w:rPr>
+          <w:sz w:val="20"/>
+          <w:szCs w:val="20"/>
+        </w:rPr>
+        <w:t>Satisfiable!</w:t>
+      </w:r>
+    </w:p>
+    <w:p>
+      <w:pPr>
+        <w:widowControl w:val="0"/>
+        <w:tabs>
+          <w:tab w:val="left" w:pos="560"/>
+          <w:tab w:val="left" w:pos="1120"/>
+          <w:tab w:val="left" w:pos="1680"/>
+          <w:tab w:val="left" w:pos="2240"/>
+          <w:tab w:val="left" w:pos="2800"/>
+          <w:tab w:val="left" w:pos="3360"/>
+          <w:tab w:val="left" w:pos="3920"/>
+          <w:tab w:val="left" w:pos="4480"/>
+          <w:tab w:val="left" w:pos="5040"/>
+          <w:tab w:val="left" w:pos="5600"/>
+          <w:tab w:val="left" w:pos="6160"/>
+          <w:tab w:val="left" w:pos="6720"/>
+        </w:tabs>
+        <w:autoSpaceDE w:val="0"/>
+        <w:autoSpaceDN w:val="0"/>
+        <w:adjustRightInd w:val="0"/>
+        <w:rPr>
+          <w:sz w:val="20"/>
+          <w:szCs w:val="20"/>
+        </w:rPr>
+      </w:pPr>
+      <w:r>
+        <w:rPr>
+          <w:sz w:val="20"/>
+          <w:szCs w:val="20"/>
+        </w:rPr>
+        <w:t>Validating assignments...</w:t>
+      </w:r>
+    </w:p>
+    <w:p>
+      <w:pPr>
+        <w:widowControl w:val="0"/>
+        <w:tabs>
+          <w:tab w:val="left" w:pos="560"/>
+          <w:tab w:val="left" w:pos="1120"/>
+          <w:tab w:val="left" w:pos="1680"/>
+          <w:tab w:val="left" w:pos="2240"/>
+          <w:tab w:val="left" w:pos="2800"/>
+          <w:tab w:val="left" w:pos="3360"/>
+          <w:tab w:val="left" w:pos="3920"/>
+          <w:tab w:val="left" w:pos="4480"/>
+          <w:tab w:val="left" w:pos="5040"/>
+          <w:tab w:val="left" w:pos="5600"/>
+          <w:tab w:val="left" w:pos="6160"/>
+          <w:tab w:val="left" w:pos="6720"/>
+        </w:tabs>
+        <w:autoSpaceDE w:val="0"/>
+        <w:autoSpaceDN w:val="0"/>
+        <w:adjustRightInd w:val="0"/>
+        <w:rPr>
+          <w:sz w:val="20"/>
+          <w:szCs w:val="20"/>
+        </w:rPr>
+      </w:pPr>
+      <w:r>
+        <w:rPr>
+          <w:sz w:val="20"/>
+          <w:szCs w:val="20"/>
+        </w:rPr>
+        <w:t>Valid assignment!</w:t>
+      </w:r>
+    </w:p>
+    <w:p>
+      <w:pPr>
+        <w:widowControl w:val="0"/>
+        <w:tabs>
+          <w:tab w:val="left" w:pos="560"/>
+          <w:tab w:val="left" w:pos="1120"/>
+          <w:tab w:val="left" w:pos="1680"/>
+          <w:tab w:val="left" w:pos="2240"/>
+          <w:tab w:val="left" w:pos="2800"/>
+          <w:tab w:val="left" w:pos="3360"/>
+          <w:tab w:val="left" w:pos="3920"/>
+          <w:tab w:val="left" w:pos="4480"/>
+          <w:tab w:val="left" w:pos="5040"/>
+          <w:tab w:val="left" w:pos="5600"/>
+          <w:tab w:val="left" w:pos="6160"/>
+          <w:tab w:val="left" w:pos="6720"/>
+        </w:tabs>
+        <w:autoSpaceDE w:val="0"/>
+        <w:autoSpaceDN w:val="0"/>
+        <w:adjustRightInd w:val="0"/>
+        <w:rPr>
+          <w:sz w:val="20"/>
+          <w:szCs w:val="20"/>
+        </w:rPr>
+      </w:pPr>
+      <w:r>
+        <w:rPr>
+          <w:sz w:val="20"/>
+          <w:szCs w:val="20"/>
+        </w:rPr>
+        <w:t xml:space="preserve">-bash-4.3$ ./satvalidator ./run.sh &lt; small.cnf </w:t>
+      </w:r>
+    </w:p>
+    <w:p>
+      <w:pPr>
+        <w:widowControl w:val="0"/>
+        <w:tabs>
+          <w:tab w:val="left" w:pos="560"/>
+          <w:tab w:val="left" w:pos="1120"/>
+          <w:tab w:val="left" w:pos="1680"/>
+          <w:tab w:val="left" w:pos="2240"/>
+          <w:tab w:val="left" w:pos="2800"/>
+          <w:tab w:val="left" w:pos="3360"/>
+          <w:tab w:val="left" w:pos="3920"/>
+          <w:tab w:val="left" w:pos="4480"/>
+          <w:tab w:val="left" w:pos="5040"/>
+          <w:tab w:val="left" w:pos="5600"/>
+          <w:tab w:val="left" w:pos="6160"/>
+          <w:tab w:val="left" w:pos="6720"/>
+        </w:tabs>
+        <w:autoSpaceDE w:val="0"/>
+        <w:autoSpaceDN w:val="0"/>
+        <w:adjustRightInd w:val="0"/>
+        <w:rPr>
+          <w:sz w:val="20"/>
+          <w:szCs w:val="20"/>
+        </w:rPr>
+      </w:pPr>
+      <w:r>
+        <w:rPr>
+          <w:sz w:val="20"/>
+          <w:szCs w:val="20"/>
+        </w:rPr>
+        <w:t>Executing solver...</w:t>
+      </w:r>
+    </w:p>
+    <w:p>
+      <w:pPr>
+        <w:widowControl w:val="0"/>
+        <w:tabs>
+          <w:tab w:val="left" w:pos="560"/>
+          <w:tab w:val="left" w:pos="1120"/>
+          <w:tab w:val="left" w:pos="1680"/>
+          <w:tab w:val="left" w:pos="2240"/>
+          <w:tab w:val="left" w:pos="2800"/>
+          <w:tab w:val="left" w:pos="3360"/>
+          <w:tab w:val="left" w:pos="3920"/>
+          <w:tab w:val="left" w:pos="4480"/>
+          <w:tab w:val="left" w:pos="5040"/>
+          <w:tab w:val="left" w:pos="5600"/>
+          <w:tab w:val="left" w:pos="6160"/>
+          <w:tab w:val="left" w:pos="6720"/>
+        </w:tabs>
+        <w:autoSpaceDE w:val="0"/>
+        <w:autoSpaceDN w:val="0"/>
+        <w:adjustRightInd w:val="0"/>
+        <w:rPr>
+          <w:sz w:val="20"/>
+          <w:szCs w:val="20"/>
+        </w:rPr>
+      </w:pPr>
+      <w:r>
+        <w:rPr>
+          <w:sz w:val="20"/>
+          <w:szCs w:val="20"/>
+        </w:rPr>
+        <w:t>Picked up JAVA_TOOL_OPTIONS: -Xmx256m</w:t>
+      </w:r>
+    </w:p>
+    <w:p>
+      <w:pPr>
+        <w:widowControl w:val="0"/>
+        <w:tabs>
+          <w:tab w:val="left" w:pos="560"/>
+          <w:tab w:val="left" w:pos="1120"/>
+          <w:tab w:val="left" w:pos="1680"/>
+          <w:tab w:val="left" w:pos="2240"/>
+          <w:tab w:val="left" w:pos="2800"/>
+          <w:tab w:val="left" w:pos="3360"/>
+          <w:tab w:val="left" w:pos="3920"/>
+          <w:tab w:val="left" w:pos="4480"/>
+          <w:tab w:val="left" w:pos="5040"/>
+          <w:tab w:val="left" w:pos="5600"/>
+          <w:tab w:val="left" w:pos="6160"/>
+          <w:tab w:val="left" w:pos="6720"/>
+        </w:tabs>
+        <w:autoSpaceDE w:val="0"/>
+        <w:autoSpaceDN w:val="0"/>
+        <w:adjustRightInd w:val="0"/>
+        <w:rPr>
+          <w:sz w:val="20"/>
+          <w:szCs w:val="20"/>
+        </w:rPr>
+      </w:pPr>
+      <w:r>
+        <w:rPr>
+          <w:sz w:val="20"/>
+          <w:szCs w:val="20"/>
+        </w:rPr>
+        <w:t>Execution time: 0.1273646354675293 seconds</w:t>
+      </w:r>
+    </w:p>
+    <w:p>
+      <w:pPr>
+        <w:widowControl w:val="0"/>
+        <w:tabs>
+          <w:tab w:val="left" w:pos="560"/>
+          <w:tab w:val="left" w:pos="1120"/>
+          <w:tab w:val="left" w:pos="1680"/>
+          <w:tab w:val="left" w:pos="2240"/>
+          <w:tab w:val="left" w:pos="2800"/>
+          <w:tab w:val="left" w:pos="3360"/>
+          <w:tab w:val="left" w:pos="3920"/>
+          <w:tab w:val="left" w:pos="4480"/>
+          <w:tab w:val="left" w:pos="5040"/>
+          <w:tab w:val="left" w:pos="5600"/>
+          <w:tab w:val="left" w:pos="6160"/>
+          <w:tab w:val="left" w:pos="6720"/>
+        </w:tabs>
+        <w:autoSpaceDE w:val="0"/>
+        <w:autoSpaceDN w:val="0"/>
+        <w:adjustRightInd w:val="0"/>
+        <w:rPr>
+          <w:sz w:val="20"/>
+          <w:szCs w:val="20"/>
+        </w:rPr>
+      </w:pPr>
+      <w:r>
+        <w:rPr>
+          <w:sz w:val="20"/>
+          <w:szCs w:val="20"/>
+        </w:rPr>
+        <w:t>Retrieving assignments...</w:t>
+      </w:r>
+    </w:p>
+    <w:p>
+      <w:pPr>
+        <w:widowControl w:val="0"/>
+        <w:tabs>
+          <w:tab w:val="left" w:pos="560"/>
+          <w:tab w:val="left" w:pos="1120"/>
+          <w:tab w:val="left" w:pos="1680"/>
+          <w:tab w:val="left" w:pos="2240"/>
+          <w:tab w:val="left" w:pos="2800"/>
+          <w:tab w:val="left" w:pos="3360"/>
+          <w:tab w:val="left" w:pos="3920"/>
+          <w:tab w:val="left" w:pos="4480"/>
+          <w:tab w:val="left" w:pos="5040"/>
+          <w:tab w:val="left" w:pos="5600"/>
+          <w:tab w:val="left" w:pos="6160"/>
+          <w:tab w:val="left" w:pos="6720"/>
+        </w:tabs>
+        <w:autoSpaceDE w:val="0"/>
+        <w:autoSpaceDN w:val="0"/>
+        <w:adjustRightInd w:val="0"/>
+        <w:rPr>
+          <w:sz w:val="20"/>
+          <w:szCs w:val="20"/>
+        </w:rPr>
+      </w:pPr>
+      <w:r>
+        <w:rPr>
+          <w:sz w:val="20"/>
+          <w:szCs w:val="20"/>
+        </w:rPr>
+        <w:t>Parsing assignments...</w:t>
+      </w:r>
+    </w:p>
+    <w:p>
+      <w:pPr>
+        <w:widowControl w:val="0"/>
+        <w:tabs>
+          <w:tab w:val="left" w:pos="560"/>
+          <w:tab w:val="left" w:pos="1120"/>
+          <w:tab w:val="left" w:pos="1680"/>
+          <w:tab w:val="left" w:pos="2240"/>
+          <w:tab w:val="left" w:pos="2800"/>
+          <w:tab w:val="left" w:pos="3360"/>
+          <w:tab w:val="left" w:pos="3920"/>
+          <w:tab w:val="left" w:pos="4480"/>
+          <w:tab w:val="left" w:pos="5040"/>
+          <w:tab w:val="left" w:pos="5600"/>
+          <w:tab w:val="left" w:pos="6160"/>
+          <w:tab w:val="left" w:pos="6720"/>
+        </w:tabs>
+        <w:autoSpaceDE w:val="0"/>
+        <w:autoSpaceDN w:val="0"/>
+        <w:adjustRightInd w:val="0"/>
+        <w:rPr>
+          <w:sz w:val="20"/>
+          <w:szCs w:val="20"/>
+        </w:rPr>
+      </w:pPr>
+      <w:r>
+        <w:rPr>
+          <w:sz w:val="20"/>
+          <w:szCs w:val="20"/>
+        </w:rPr>
+        <w:t>10 branching nodes explored.</w:t>
+      </w:r>
+    </w:p>
+    <w:p>
+      <w:pPr>
+        <w:widowControl w:val="0"/>
+        <w:tabs>
+          <w:tab w:val="left" w:pos="560"/>
+          <w:tab w:val="left" w:pos="1120"/>
+          <w:tab w:val="left" w:pos="1680"/>
+          <w:tab w:val="left" w:pos="2240"/>
+          <w:tab w:val="left" w:pos="2800"/>
+          <w:tab w:val="left" w:pos="3360"/>
+          <w:tab w:val="left" w:pos="3920"/>
+          <w:tab w:val="left" w:pos="4480"/>
+          <w:tab w:val="left" w:pos="5040"/>
+          <w:tab w:val="left" w:pos="5600"/>
+          <w:tab w:val="left" w:pos="6160"/>
+          <w:tab w:val="left" w:pos="6720"/>
+        </w:tabs>
+        <w:autoSpaceDE w:val="0"/>
+        <w:autoSpaceDN w:val="0"/>
+        <w:adjustRightInd w:val="0"/>
+        <w:rPr>
+          <w:sz w:val="20"/>
+          <w:szCs w:val="20"/>
+        </w:rPr>
+      </w:pPr>
+    </w:p>
+    <w:p>
+      <w:pPr>
+        <w:widowControl w:val="0"/>
+        <w:tabs>
+          <w:tab w:val="left" w:pos="560"/>
+          <w:tab w:val="left" w:pos="1120"/>
+          <w:tab w:val="left" w:pos="1680"/>
+          <w:tab w:val="left" w:pos="2240"/>
+          <w:tab w:val="left" w:pos="2800"/>
+          <w:tab w:val="left" w:pos="3360"/>
+          <w:tab w:val="left" w:pos="3920"/>
+          <w:tab w:val="left" w:pos="4480"/>
+          <w:tab w:val="left" w:pos="5040"/>
+          <w:tab w:val="left" w:pos="5600"/>
+          <w:tab w:val="left" w:pos="6160"/>
+          <w:tab w:val="left" w:pos="6720"/>
+        </w:tabs>
+        <w:autoSpaceDE w:val="0"/>
+        <w:autoSpaceDN w:val="0"/>
+        <w:adjustRightInd w:val="0"/>
+        <w:rPr>
+          <w:sz w:val="20"/>
+          <w:szCs w:val="20"/>
+        </w:rPr>
+      </w:pPr>
+      <w:r>
+        <w:rPr>
+          <w:sz w:val="20"/>
+          <w:szCs w:val="20"/>
+        </w:rPr>
+        <w:t>Not satisfiable!</w:t>
+      </w:r>
+    </w:p>
+    <w:p>
+      <w:pPr>
+        <w:widowControl w:val="0"/>
+        <w:tabs>
+          <w:tab w:val="left" w:pos="560"/>
+          <w:tab w:val="left" w:pos="1120"/>
+          <w:tab w:val="left" w:pos="1680"/>
+          <w:tab w:val="left" w:pos="2240"/>
+          <w:tab w:val="left" w:pos="2800"/>
+          <w:tab w:val="left" w:pos="3360"/>
+          <w:tab w:val="left" w:pos="3920"/>
+          <w:tab w:val="left" w:pos="4480"/>
+          <w:tab w:val="left" w:pos="5040"/>
+          <w:tab w:val="left" w:pos="5600"/>
+          <w:tab w:val="left" w:pos="6160"/>
+          <w:tab w:val="left" w:pos="6720"/>
+        </w:tabs>
+        <w:autoSpaceDE w:val="0"/>
+        <w:autoSpaceDN w:val="0"/>
+        <w:adjustRightInd w:val="0"/>
+        <w:rPr>
+          <w:sz w:val="20"/>
+          <w:szCs w:val="20"/>
+        </w:rPr>
+      </w:pPr>
+      <w:r>
+        <w:rPr>
+          <w:sz w:val="20"/>
+          <w:szCs w:val="20"/>
+        </w:rPr>
+        <w:t xml:space="preserve">-bash-4.3$ ./satvalidator ./run.sh &lt; quinn.cnf </w:t>
+      </w:r>
+    </w:p>
+    <w:p>
+      <w:pPr>
+        <w:widowControl w:val="0"/>
+        <w:tabs>
+          <w:tab w:val="left" w:pos="560"/>
+          <w:tab w:val="left" w:pos="1120"/>
+          <w:tab w:val="left" w:pos="1680"/>
+          <w:tab w:val="left" w:pos="2240"/>
+          <w:tab w:val="left" w:pos="2800"/>
+          <w:tab w:val="left" w:pos="3360"/>
+          <w:tab w:val="left" w:pos="3920"/>
+          <w:tab w:val="left" w:pos="4480"/>
+          <w:tab w:val="left" w:pos="5040"/>
+          <w:tab w:val="left" w:pos="5600"/>
+          <w:tab w:val="left" w:pos="6160"/>
+          <w:tab w:val="left" w:pos="6720"/>
+        </w:tabs>
+        <w:autoSpaceDE w:val="0"/>
+        <w:autoSpaceDN w:val="0"/>
+        <w:adjustRightInd w:val="0"/>
+        <w:rPr>
+          <w:sz w:val="20"/>
+          <w:szCs w:val="20"/>
+        </w:rPr>
+      </w:pPr>
+      <w:r>
+        <w:rPr>
+          <w:sz w:val="20"/>
+          <w:szCs w:val="20"/>
+        </w:rPr>
+        <w:t>Executing solver...</w:t>
+      </w:r>
+    </w:p>
+    <w:p>
+      <w:pPr>
+        <w:widowControl w:val="0"/>
+        <w:tabs>
+          <w:tab w:val="left" w:pos="560"/>
+          <w:tab w:val="left" w:pos="1120"/>
+          <w:tab w:val="left" w:pos="1680"/>
+          <w:tab w:val="left" w:pos="2240"/>
+          <w:tab w:val="left" w:pos="2800"/>
+          <w:tab w:val="left" w:pos="3360"/>
+          <w:tab w:val="left" w:pos="3920"/>
+          <w:tab w:val="left" w:pos="4480"/>
+          <w:tab w:val="left" w:pos="5040"/>
+          <w:tab w:val="left" w:pos="5600"/>
+          <w:tab w:val="left" w:pos="6160"/>
+          <w:tab w:val="left" w:pos="6720"/>
+        </w:tabs>
+        <w:autoSpaceDE w:val="0"/>
+        <w:autoSpaceDN w:val="0"/>
+        <w:adjustRightInd w:val="0"/>
+        <w:rPr>
+          <w:sz w:val="20"/>
+          <w:szCs w:val="20"/>
+        </w:rPr>
+      </w:pPr>
+      <w:r>
+        <w:rPr>
+          <w:sz w:val="20"/>
+          <w:szCs w:val="20"/>
+        </w:rPr>
+        <w:t>Picked up JAVA_TOOL_OPTIONS: -Xmx256m</w:t>
+      </w:r>
+    </w:p>
+    <w:p>
+      <w:pPr>
+        <w:widowControl w:val="0"/>
+        <w:tabs>
+          <w:tab w:val="left" w:pos="560"/>
+          <w:tab w:val="left" w:pos="1120"/>
+          <w:tab w:val="left" w:pos="1680"/>
+          <w:tab w:val="left" w:pos="2240"/>
+          <w:tab w:val="left" w:pos="2800"/>
+          <w:tab w:val="left" w:pos="3360"/>
+          <w:tab w:val="left" w:pos="3920"/>
+          <w:tab w:val="left" w:pos="4480"/>
+          <w:tab w:val="left" w:pos="5040"/>
+          <w:tab w:val="left" w:pos="5600"/>
+          <w:tab w:val="left" w:pos="6160"/>
+          <w:tab w:val="left" w:pos="6720"/>
+        </w:tabs>
+        <w:autoSpaceDE w:val="0"/>
+        <w:autoSpaceDN w:val="0"/>
+        <w:adjustRightInd w:val="0"/>
+        <w:rPr>
+          <w:sz w:val="20"/>
+          <w:szCs w:val="20"/>
+        </w:rPr>
+      </w:pPr>
+      <w:r>
+        <w:rPr>
+          <w:sz w:val="20"/>
+          <w:szCs w:val="20"/>
+        </w:rPr>
+        <w:t>Execution time: 0.14046335220336914 seconds</w:t>
+      </w:r>
+    </w:p>
+    <w:p>
+      <w:pPr>
+        <w:widowControl w:val="0"/>
+        <w:tabs>
+          <w:tab w:val="left" w:pos="560"/>
+          <w:tab w:val="left" w:pos="1120"/>
+          <w:tab w:val="left" w:pos="1680"/>
+          <w:tab w:val="left" w:pos="2240"/>
+          <w:tab w:val="left" w:pos="2800"/>
+          <w:tab w:val="left" w:pos="3360"/>
+          <w:tab w:val="left" w:pos="3920"/>
+          <w:tab w:val="left" w:pos="4480"/>
+          <w:tab w:val="left" w:pos="5040"/>
+          <w:tab w:val="left" w:pos="5600"/>
+          <w:tab w:val="left" w:pos="6160"/>
+          <w:tab w:val="left" w:pos="6720"/>
+        </w:tabs>
+        <w:autoSpaceDE w:val="0"/>
+        <w:autoSpaceDN w:val="0"/>
+        <w:adjustRightInd w:val="0"/>
+        <w:rPr>
+          <w:sz w:val="20"/>
+          <w:szCs w:val="20"/>
+        </w:rPr>
+      </w:pPr>
+      <w:r>
+        <w:rPr>
+          <w:sz w:val="20"/>
+          <w:szCs w:val="20"/>
+        </w:rPr>
+        <w:t>Retrieving assignments...</w:t>
+      </w:r>
+    </w:p>
+    <w:p>
+      <w:pPr>
+        <w:widowControl w:val="0"/>
+        <w:tabs>
+          <w:tab w:val="left" w:pos="560"/>
+          <w:tab w:val="left" w:pos="1120"/>
+          <w:tab w:val="left" w:pos="1680"/>
+          <w:tab w:val="left" w:pos="2240"/>
+          <w:tab w:val="left" w:pos="2800"/>
+          <w:tab w:val="left" w:pos="3360"/>
+          <w:tab w:val="left" w:pos="3920"/>
+          <w:tab w:val="left" w:pos="4480"/>
+          <w:tab w:val="left" w:pos="5040"/>
+          <w:tab w:val="left" w:pos="5600"/>
+          <w:tab w:val="left" w:pos="6160"/>
+          <w:tab w:val="left" w:pos="6720"/>
+        </w:tabs>
+        <w:autoSpaceDE w:val="0"/>
+        <w:autoSpaceDN w:val="0"/>
+        <w:adjustRightInd w:val="0"/>
+        <w:rPr>
+          <w:sz w:val="20"/>
+          <w:szCs w:val="20"/>
+        </w:rPr>
+      </w:pPr>
+      <w:r>
+        <w:rPr>
+          <w:sz w:val="20"/>
+          <w:szCs w:val="20"/>
+        </w:rPr>
+        <w:t>Parsing assignments...</w:t>
+      </w:r>
+    </w:p>
+    <w:p>
+      <w:pPr>
+        <w:widowControl w:val="0"/>
+        <w:tabs>
+          <w:tab w:val="left" w:pos="560"/>
+          <w:tab w:val="left" w:pos="1120"/>
+          <w:tab w:val="left" w:pos="1680"/>
+          <w:tab w:val="left" w:pos="2240"/>
+          <w:tab w:val="left" w:pos="2800"/>
+          <w:tab w:val="left" w:pos="3360"/>
+          <w:tab w:val="left" w:pos="3920"/>
+          <w:tab w:val="left" w:pos="4480"/>
+          <w:tab w:val="left" w:pos="5040"/>
+          <w:tab w:val="left" w:pos="5600"/>
+          <w:tab w:val="left" w:pos="6160"/>
+          <w:tab w:val="left" w:pos="6720"/>
+        </w:tabs>
+        <w:autoSpaceDE w:val="0"/>
+        <w:autoSpaceDN w:val="0"/>
+        <w:adjustRightInd w:val="0"/>
+        <w:rPr>
+          <w:sz w:val="20"/>
+          <w:szCs w:val="20"/>
+        </w:rPr>
+      </w:pPr>
+      <w:r>
+        <w:rPr>
+          <w:sz w:val="20"/>
+          <w:szCs w:val="20"/>
+        </w:rPr>
+        <w:t>16 branching nodes explored.</w:t>
+      </w:r>
+    </w:p>
+    <w:p>
+      <w:pPr>
+        <w:widowControl w:val="0"/>
+        <w:tabs>
+          <w:tab w:val="left" w:pos="560"/>
+          <w:tab w:val="left" w:pos="1120"/>
+          <w:tab w:val="left" w:pos="1680"/>
+          <w:tab w:val="left" w:pos="2240"/>
+          <w:tab w:val="left" w:pos="2800"/>
+          <w:tab w:val="left" w:pos="3360"/>
+          <w:tab w:val="left" w:pos="3920"/>
+          <w:tab w:val="left" w:pos="4480"/>
+          <w:tab w:val="left" w:pos="5040"/>
+          <w:tab w:val="left" w:pos="5600"/>
+          <w:tab w:val="left" w:pos="6160"/>
+          <w:tab w:val="left" w:pos="6720"/>
+        </w:tabs>
+        <w:autoSpaceDE w:val="0"/>
+        <w:autoSpaceDN w:val="0"/>
+        <w:adjustRightInd w:val="0"/>
+        <w:rPr>
+          <w:sz w:val="20"/>
+          <w:szCs w:val="20"/>
+        </w:rPr>
+      </w:pPr>
+    </w:p>
+    <w:p>
+      <w:pPr>
+        <w:widowControl w:val="0"/>
+        <w:tabs>
+          <w:tab w:val="left" w:pos="560"/>
+          <w:tab w:val="left" w:pos="1120"/>
+          <w:tab w:val="left" w:pos="1680"/>
+          <w:tab w:val="left" w:pos="2240"/>
+          <w:tab w:val="left" w:pos="2800"/>
+          <w:tab w:val="left" w:pos="3360"/>
+          <w:tab w:val="left" w:pos="3920"/>
+          <w:tab w:val="left" w:pos="4480"/>
+          <w:tab w:val="left" w:pos="5040"/>
+          <w:tab w:val="left" w:pos="5600"/>
+          <w:tab w:val="left" w:pos="6160"/>
+          <w:tab w:val="left" w:pos="6720"/>
+        </w:tabs>
+        <w:autoSpaceDE w:val="0"/>
+        <w:autoSpaceDN w:val="0"/>
+        <w:adjustRightInd w:val="0"/>
+        <w:rPr>
+          <w:sz w:val="20"/>
+          <w:szCs w:val="20"/>
+        </w:rPr>
+      </w:pPr>
+      <w:r>
+        <w:rPr>
+          <w:sz w:val="20"/>
+          <w:szCs w:val="20"/>
+        </w:rPr>
+        <w:t>Satisfiable!</w:t>
+      </w:r>
+    </w:p>
+    <w:p>
+      <w:pPr>
+        <w:widowControl w:val="0"/>
+        <w:tabs>
+          <w:tab w:val="left" w:pos="560"/>
+          <w:tab w:val="left" w:pos="1120"/>
+          <w:tab w:val="left" w:pos="1680"/>
+          <w:tab w:val="left" w:pos="2240"/>
+          <w:tab w:val="left" w:pos="2800"/>
+          <w:tab w:val="left" w:pos="3360"/>
+          <w:tab w:val="left" w:pos="3920"/>
+          <w:tab w:val="left" w:pos="4480"/>
+          <w:tab w:val="left" w:pos="5040"/>
+          <w:tab w:val="left" w:pos="5600"/>
+          <w:tab w:val="left" w:pos="6160"/>
+          <w:tab w:val="left" w:pos="6720"/>
+        </w:tabs>
+        <w:autoSpaceDE w:val="0"/>
+        <w:autoSpaceDN w:val="0"/>
+        <w:adjustRightInd w:val="0"/>
+        <w:rPr>
+          <w:sz w:val="20"/>
+          <w:szCs w:val="20"/>
+        </w:rPr>
+      </w:pPr>
+      <w:r>
+        <w:rPr>
+          <w:sz w:val="20"/>
+          <w:szCs w:val="20"/>
+        </w:rPr>
+        <w:t>Validating assignments...</w:t>
+      </w:r>
+    </w:p>
+    <w:p>
+      <w:pPr>
+        <w:widowControl w:val="0"/>
+        <w:tabs>
+          <w:tab w:val="left" w:pos="560"/>
+          <w:tab w:val="left" w:pos="1120"/>
+          <w:tab w:val="left" w:pos="1680"/>
+          <w:tab w:val="left" w:pos="2240"/>
+          <w:tab w:val="left" w:pos="2800"/>
+          <w:tab w:val="left" w:pos="3360"/>
+          <w:tab w:val="left" w:pos="3920"/>
+          <w:tab w:val="left" w:pos="4480"/>
+          <w:tab w:val="left" w:pos="5040"/>
+          <w:tab w:val="left" w:pos="5600"/>
+          <w:tab w:val="left" w:pos="6160"/>
+          <w:tab w:val="left" w:pos="6720"/>
+        </w:tabs>
+        <w:autoSpaceDE w:val="0"/>
+        <w:autoSpaceDN w:val="0"/>
+        <w:adjustRightInd w:val="0"/>
+        <w:rPr>
+          <w:sz w:val="20"/>
+          <w:szCs w:val="20"/>
+        </w:rPr>
+      </w:pPr>
+      <w:r>
+        <w:rPr>
+          <w:sz w:val="20"/>
+          <w:szCs w:val="20"/>
+        </w:rPr>
+        <w:t>Valid assignment!</w:t>
+      </w:r>
+    </w:p>
+    <w:p>
+      <w:pPr>
+        <w:widowControl w:val="0"/>
+        <w:tabs>
+          <w:tab w:val="left" w:pos="560"/>
+          <w:tab w:val="left" w:pos="1120"/>
+          <w:tab w:val="left" w:pos="1680"/>
+          <w:tab w:val="left" w:pos="2240"/>
+          <w:tab w:val="left" w:pos="2800"/>
+          <w:tab w:val="left" w:pos="3360"/>
+          <w:tab w:val="left" w:pos="3920"/>
+          <w:tab w:val="left" w:pos="4480"/>
+          <w:tab w:val="left" w:pos="5040"/>
+          <w:tab w:val="left" w:pos="5600"/>
+          <w:tab w:val="left" w:pos="6160"/>
+          <w:tab w:val="left" w:pos="6720"/>
+        </w:tabs>
+        <w:autoSpaceDE w:val="0"/>
+        <w:autoSpaceDN w:val="0"/>
+        <w:adjustRightInd w:val="0"/>
+        <w:rPr>
+          <w:sz w:val="20"/>
+          <w:szCs w:val="20"/>
+        </w:rPr>
+      </w:pPr>
+      <w:r>
+        <w:rPr>
+          <w:sz w:val="20"/>
+          <w:szCs w:val="20"/>
+        </w:rPr>
+        <w:t xml:space="preserve">-bash-4.3$ ./satvalidator ./run.sh &lt; aim50.cnf </w:t>
+      </w:r>
+    </w:p>
+    <w:p>
+      <w:pPr>
+        <w:widowControl w:val="0"/>
+        <w:tabs>
+          <w:tab w:val="left" w:pos="560"/>
+          <w:tab w:val="left" w:pos="1120"/>
+          <w:tab w:val="left" w:pos="1680"/>
+          <w:tab w:val="left" w:pos="2240"/>
+          <w:tab w:val="left" w:pos="2800"/>
+          <w:tab w:val="left" w:pos="3360"/>
+          <w:tab w:val="left" w:pos="3920"/>
+          <w:tab w:val="left" w:pos="4480"/>
+          <w:tab w:val="left" w:pos="5040"/>
+          <w:tab w:val="left" w:pos="5600"/>
+          <w:tab w:val="left" w:pos="6160"/>
+          <w:tab w:val="left" w:pos="6720"/>
+        </w:tabs>
+        <w:autoSpaceDE w:val="0"/>
+        <w:autoSpaceDN w:val="0"/>
+        <w:adjustRightInd w:val="0"/>
+        <w:rPr>
+          <w:sz w:val="20"/>
+          <w:szCs w:val="20"/>
+        </w:rPr>
+      </w:pPr>
+      <w:r>
+        <w:rPr>
+          <w:sz w:val="20"/>
+          <w:szCs w:val="20"/>
+        </w:rPr>
+        <w:t>Executing solver...</w:t>
+      </w:r>
+    </w:p>
+    <w:p>
+      <w:pPr>
+        <w:widowControl w:val="0"/>
+        <w:tabs>
+          <w:tab w:val="left" w:pos="560"/>
+          <w:tab w:val="left" w:pos="1120"/>
+          <w:tab w:val="left" w:pos="1680"/>
+          <w:tab w:val="left" w:pos="2240"/>
+          <w:tab w:val="left" w:pos="2800"/>
+          <w:tab w:val="left" w:pos="3360"/>
+          <w:tab w:val="left" w:pos="3920"/>
+          <w:tab w:val="left" w:pos="4480"/>
+          <w:tab w:val="left" w:pos="5040"/>
+          <w:tab w:val="left" w:pos="5600"/>
+          <w:tab w:val="left" w:pos="6160"/>
+          <w:tab w:val="left" w:pos="6720"/>
+        </w:tabs>
+        <w:autoSpaceDE w:val="0"/>
+        <w:autoSpaceDN w:val="0"/>
+        <w:adjustRightInd w:val="0"/>
+        <w:rPr>
+          <w:sz w:val="20"/>
+          <w:szCs w:val="20"/>
+        </w:rPr>
+      </w:pPr>
+      <w:r>
+        <w:rPr>
+          <w:sz w:val="20"/>
+          <w:szCs w:val="20"/>
+        </w:rPr>
+        <w:t>Picked up JAVA_TOOL_OPTIONS: -Xmx256m</w:t>
+      </w:r>
+    </w:p>
+    <w:p>
+      <w:pPr>
+        <w:widowControl w:val="0"/>
+        <w:tabs>
+          <w:tab w:val="left" w:pos="560"/>
+          <w:tab w:val="left" w:pos="1120"/>
+          <w:tab w:val="left" w:pos="1680"/>
+          <w:tab w:val="left" w:pos="2240"/>
+          <w:tab w:val="left" w:pos="2800"/>
+          <w:tab w:val="left" w:pos="3360"/>
+          <w:tab w:val="left" w:pos="3920"/>
+          <w:tab w:val="left" w:pos="4480"/>
+          <w:tab w:val="left" w:pos="5040"/>
+          <w:tab w:val="left" w:pos="5600"/>
+          <w:tab w:val="left" w:pos="6160"/>
+          <w:tab w:val="left" w:pos="6720"/>
+        </w:tabs>
+        <w:autoSpaceDE w:val="0"/>
+        <w:autoSpaceDN w:val="0"/>
+        <w:adjustRightInd w:val="0"/>
+        <w:rPr>
+          <w:sz w:val="20"/>
+          <w:szCs w:val="20"/>
+        </w:rPr>
+      </w:pPr>
+      <w:r>
+        <w:rPr>
+          <w:sz w:val="20"/>
+          <w:szCs w:val="20"/>
+        </w:rPr>
+        <w:t>Execution time: 0.15361261367797852 seconds</w:t>
+      </w:r>
+    </w:p>
+    <w:p>
+      <w:pPr>
+        <w:widowControl w:val="0"/>
+        <w:tabs>
+          <w:tab w:val="left" w:pos="560"/>
+          <w:tab w:val="left" w:pos="1120"/>
+          <w:tab w:val="left" w:pos="1680"/>
+          <w:tab w:val="left" w:pos="2240"/>
+          <w:tab w:val="left" w:pos="2800"/>
+          <w:tab w:val="left" w:pos="3360"/>
+          <w:tab w:val="left" w:pos="3920"/>
+          <w:tab w:val="left" w:pos="4480"/>
+          <w:tab w:val="left" w:pos="5040"/>
+          <w:tab w:val="left" w:pos="5600"/>
+          <w:tab w:val="left" w:pos="6160"/>
+          <w:tab w:val="left" w:pos="6720"/>
+        </w:tabs>
+        <w:autoSpaceDE w:val="0"/>
+        <w:autoSpaceDN w:val="0"/>
+        <w:adjustRightInd w:val="0"/>
+        <w:rPr>
+          <w:sz w:val="20"/>
+          <w:szCs w:val="20"/>
+        </w:rPr>
+      </w:pPr>
+      <w:r>
+        <w:rPr>
+          <w:sz w:val="20"/>
+          <w:szCs w:val="20"/>
+        </w:rPr>
+        <w:t>Retrieving assignments...</w:t>
+      </w:r>
+    </w:p>
+    <w:p>
+      <w:pPr>
+        <w:widowControl w:val="0"/>
+        <w:tabs>
+          <w:tab w:val="left" w:pos="560"/>
+          <w:tab w:val="left" w:pos="1120"/>
+          <w:tab w:val="left" w:pos="1680"/>
+          <w:tab w:val="left" w:pos="2240"/>
+          <w:tab w:val="left" w:pos="2800"/>
+          <w:tab w:val="left" w:pos="3360"/>
+          <w:tab w:val="left" w:pos="3920"/>
+          <w:tab w:val="left" w:pos="4480"/>
+          <w:tab w:val="left" w:pos="5040"/>
+          <w:tab w:val="left" w:pos="5600"/>
+          <w:tab w:val="left" w:pos="6160"/>
+          <w:tab w:val="left" w:pos="6720"/>
+        </w:tabs>
+        <w:autoSpaceDE w:val="0"/>
+        <w:autoSpaceDN w:val="0"/>
+        <w:adjustRightInd w:val="0"/>
+        <w:rPr>
+          <w:sz w:val="20"/>
+          <w:szCs w:val="20"/>
+        </w:rPr>
+      </w:pPr>
+      <w:r>
+        <w:rPr>
+          <w:sz w:val="20"/>
+          <w:szCs w:val="20"/>
+        </w:rPr>
+        <w:t>Parsing assignments...</w:t>
+      </w:r>
+    </w:p>
+    <w:p>
+      <w:pPr>
+        <w:widowControl w:val="0"/>
+        <w:tabs>
+          <w:tab w:val="left" w:pos="560"/>
+          <w:tab w:val="left" w:pos="1120"/>
+          <w:tab w:val="left" w:pos="1680"/>
+          <w:tab w:val="left" w:pos="2240"/>
+          <w:tab w:val="left" w:pos="2800"/>
+          <w:tab w:val="left" w:pos="3360"/>
+          <w:tab w:val="left" w:pos="3920"/>
+          <w:tab w:val="left" w:pos="4480"/>
+          <w:tab w:val="left" w:pos="5040"/>
+          <w:tab w:val="left" w:pos="5600"/>
+          <w:tab w:val="left" w:pos="6160"/>
+          <w:tab w:val="left" w:pos="6720"/>
+        </w:tabs>
+        <w:autoSpaceDE w:val="0"/>
+        <w:autoSpaceDN w:val="0"/>
+        <w:adjustRightInd w:val="0"/>
+        <w:rPr>
+          <w:sz w:val="20"/>
+          <w:szCs w:val="20"/>
+        </w:rPr>
+      </w:pPr>
+      <w:r>
+        <w:rPr>
+          <w:sz w:val="20"/>
+          <w:szCs w:val="20"/>
+        </w:rPr>
+        <w:t>104 branching nodes explored.</w:t>
+      </w:r>
+    </w:p>
+    <w:p>
+      <w:pPr>
+        <w:widowControl w:val="0"/>
+        <w:tabs>
+          <w:tab w:val="left" w:pos="560"/>
+          <w:tab w:val="left" w:pos="1120"/>
+          <w:tab w:val="left" w:pos="1680"/>
+          <w:tab w:val="left" w:pos="2240"/>
+          <w:tab w:val="left" w:pos="2800"/>
+          <w:tab w:val="left" w:pos="3360"/>
+          <w:tab w:val="left" w:pos="3920"/>
+          <w:tab w:val="left" w:pos="4480"/>
+          <w:tab w:val="left" w:pos="5040"/>
+          <w:tab w:val="left" w:pos="5600"/>
+          <w:tab w:val="left" w:pos="6160"/>
+          <w:tab w:val="left" w:pos="6720"/>
+        </w:tabs>
+        <w:autoSpaceDE w:val="0"/>
+        <w:autoSpaceDN w:val="0"/>
+        <w:adjustRightInd w:val="0"/>
+        <w:rPr>
+          <w:sz w:val="20"/>
+          <w:szCs w:val="20"/>
+        </w:rPr>
+      </w:pPr>
+    </w:p>
+    <w:p>
+      <w:pPr>
+        <w:widowControl w:val="0"/>
+        <w:tabs>
+          <w:tab w:val="left" w:pos="560"/>
+          <w:tab w:val="left" w:pos="1120"/>
+          <w:tab w:val="left" w:pos="1680"/>
+          <w:tab w:val="left" w:pos="2240"/>
+          <w:tab w:val="left" w:pos="2800"/>
+          <w:tab w:val="left" w:pos="3360"/>
+          <w:tab w:val="left" w:pos="3920"/>
+          <w:tab w:val="left" w:pos="4480"/>
+          <w:tab w:val="left" w:pos="5040"/>
+          <w:tab w:val="left" w:pos="5600"/>
+          <w:tab w:val="left" w:pos="6160"/>
+          <w:tab w:val="left" w:pos="6720"/>
+        </w:tabs>
+        <w:autoSpaceDE w:val="0"/>
+        <w:autoSpaceDN w:val="0"/>
+        <w:adjustRightInd w:val="0"/>
+        <w:rPr>
+          <w:sz w:val="20"/>
+          <w:szCs w:val="20"/>
+        </w:rPr>
+      </w:pPr>
+      <w:r>
+        <w:rPr>
+          <w:sz w:val="20"/>
+          <w:szCs w:val="20"/>
+        </w:rPr>
+        <w:t>Satisfiable!</w:t>
+      </w:r>
+    </w:p>
+    <w:p>
+      <w:pPr>
+        <w:widowControl w:val="0"/>
+        <w:tabs>
+          <w:tab w:val="left" w:pos="560"/>
+          <w:tab w:val="left" w:pos="1120"/>
+          <w:tab w:val="left" w:pos="1680"/>
+          <w:tab w:val="left" w:pos="2240"/>
+          <w:tab w:val="left" w:pos="2800"/>
+          <w:tab w:val="left" w:pos="3360"/>
+          <w:tab w:val="left" w:pos="3920"/>
+          <w:tab w:val="left" w:pos="4480"/>
+          <w:tab w:val="left" w:pos="5040"/>
+          <w:tab w:val="left" w:pos="5600"/>
+          <w:tab w:val="left" w:pos="6160"/>
+          <w:tab w:val="left" w:pos="6720"/>
+        </w:tabs>
+        <w:autoSpaceDE w:val="0"/>
+        <w:autoSpaceDN w:val="0"/>
+        <w:adjustRightInd w:val="0"/>
+        <w:rPr>
+          <w:sz w:val="20"/>
+          <w:szCs w:val="20"/>
+        </w:rPr>
+      </w:pPr>
+      <w:r>
+        <w:rPr>
+          <w:sz w:val="20"/>
+          <w:szCs w:val="20"/>
+        </w:rPr>
+        <w:t>Validating assignments...</w:t>
+      </w:r>
+    </w:p>
+    <w:p>
+      <w:pPr>
+        <w:widowControl w:val="0"/>
+        <w:tabs>
+          <w:tab w:val="left" w:pos="560"/>
+          <w:tab w:val="left" w:pos="1120"/>
+          <w:tab w:val="left" w:pos="1680"/>
+          <w:tab w:val="left" w:pos="2240"/>
+          <w:tab w:val="left" w:pos="2800"/>
+          <w:tab w:val="left" w:pos="3360"/>
+          <w:tab w:val="left" w:pos="3920"/>
+          <w:tab w:val="left" w:pos="4480"/>
+          <w:tab w:val="left" w:pos="5040"/>
+          <w:tab w:val="left" w:pos="5600"/>
+          <w:tab w:val="left" w:pos="6160"/>
+          <w:tab w:val="left" w:pos="6720"/>
+        </w:tabs>
+        <w:autoSpaceDE w:val="0"/>
+        <w:autoSpaceDN w:val="0"/>
+        <w:adjustRightInd w:val="0"/>
+        <w:rPr>
+          <w:sz w:val="20"/>
+          <w:szCs w:val="20"/>
+        </w:rPr>
+      </w:pPr>
+      <w:r>
+        <w:rPr>
+          <w:sz w:val="20"/>
+          <w:szCs w:val="20"/>
+        </w:rPr>
+        <w:t>Valid assignment!</w:t>
+      </w:r>
+    </w:p>
+    <w:p>
+      <w:pPr>
+        <w:widowControl w:val="0"/>
+        <w:tabs>
+          <w:tab w:val="left" w:pos="560"/>
+          <w:tab w:val="left" w:pos="1120"/>
+          <w:tab w:val="left" w:pos="1680"/>
+          <w:tab w:val="left" w:pos="2240"/>
+          <w:tab w:val="left" w:pos="2800"/>
+          <w:tab w:val="left" w:pos="3360"/>
+          <w:tab w:val="left" w:pos="3920"/>
+          <w:tab w:val="left" w:pos="4480"/>
+          <w:tab w:val="left" w:pos="5040"/>
+          <w:tab w:val="left" w:pos="5600"/>
+          <w:tab w:val="left" w:pos="6160"/>
+          <w:tab w:val="left" w:pos="6720"/>
+        </w:tabs>
+        <w:autoSpaceDE w:val="0"/>
+        <w:autoSpaceDN w:val="0"/>
+        <w:adjustRightInd w:val="0"/>
+        <w:rPr>
+          <w:sz w:val="20"/>
+          <w:szCs w:val="20"/>
+        </w:rPr>
+      </w:pPr>
+    </w:p>
+    <w:p>
+      <w:r>
+        <w:rPr>
+          <w:b/>
+        </w:rPr>
+        <w:t>WALK-SAT Algorithm Transcript:</w:t>
+      </w:r>
+    </w:p>
+    <w:p>
+      <w:pPr>
+        <w:widowControl w:val="0"/>
+        <w:tabs>
+          <w:tab w:val="left" w:pos="560"/>
+          <w:tab w:val="left" w:pos="1120"/>
+          <w:tab w:val="left" w:pos="1680"/>
+          <w:tab w:val="left" w:pos="2240"/>
+          <w:tab w:val="left" w:pos="2800"/>
+          <w:tab w:val="left" w:pos="3360"/>
+          <w:tab w:val="left" w:pos="3920"/>
+          <w:tab w:val="left" w:pos="4480"/>
+          <w:tab w:val="left" w:pos="5040"/>
+          <w:tab w:val="left" w:pos="5600"/>
+          <w:tab w:val="left" w:pos="6160"/>
+          <w:tab w:val="left" w:pos="6720"/>
+        </w:tabs>
+        <w:autoSpaceDE w:val="0"/>
+        <w:autoSpaceDN w:val="0"/>
+        <w:adjustRightInd w:val="0"/>
+        <w:rPr>
+          <w:sz w:val="20"/>
+          <w:szCs w:val="20"/>
+        </w:rPr>
+      </w:pPr>
+      <w:r>
+        <w:rPr>
+          <w:sz w:val="20"/>
+          <w:szCs w:val="20"/>
+        </w:rPr>
+        <w:t xml:space="preserve">-bash-4.3$ ./satvalidator ./run.sh -w &lt; tiny.cnf </w:t>
+      </w:r>
+    </w:p>
+    <w:p>
+      <w:pPr>
+        <w:widowControl w:val="0"/>
+        <w:tabs>
+          <w:tab w:val="left" w:pos="560"/>
+          <w:tab w:val="left" w:pos="1120"/>
+          <w:tab w:val="left" w:pos="1680"/>
+          <w:tab w:val="left" w:pos="2240"/>
+          <w:tab w:val="left" w:pos="2800"/>
+          <w:tab w:val="left" w:pos="3360"/>
+          <w:tab w:val="left" w:pos="3920"/>
+          <w:tab w:val="left" w:pos="4480"/>
+          <w:tab w:val="left" w:pos="5040"/>
+          <w:tab w:val="left" w:pos="5600"/>
+          <w:tab w:val="left" w:pos="6160"/>
+          <w:tab w:val="left" w:pos="6720"/>
+        </w:tabs>
+        <w:autoSpaceDE w:val="0"/>
+        <w:autoSpaceDN w:val="0"/>
+        <w:adjustRightInd w:val="0"/>
+        <w:rPr>
+          <w:sz w:val="20"/>
+          <w:szCs w:val="20"/>
+        </w:rPr>
+      </w:pPr>
+      <w:r>
+        <w:rPr>
+          <w:sz w:val="20"/>
+          <w:szCs w:val="20"/>
+        </w:rPr>
+        <w:t>Executing solver...</w:t>
+      </w:r>
+    </w:p>
+    <w:p>
+      <w:pPr>
+        <w:widowControl w:val="0"/>
+        <w:tabs>
+          <w:tab w:val="left" w:pos="560"/>
+          <w:tab w:val="left" w:pos="1120"/>
+          <w:tab w:val="left" w:pos="1680"/>
+          <w:tab w:val="left" w:pos="2240"/>
+          <w:tab w:val="left" w:pos="2800"/>
+          <w:tab w:val="left" w:pos="3360"/>
+          <w:tab w:val="left" w:pos="3920"/>
+          <w:tab w:val="left" w:pos="4480"/>
+          <w:tab w:val="left" w:pos="5040"/>
+          <w:tab w:val="left" w:pos="5600"/>
+          <w:tab w:val="left" w:pos="6160"/>
+          <w:tab w:val="left" w:pos="6720"/>
+        </w:tabs>
+        <w:autoSpaceDE w:val="0"/>
+        <w:autoSpaceDN w:val="0"/>
+        <w:adjustRightInd w:val="0"/>
+        <w:rPr>
+          <w:sz w:val="20"/>
+          <w:szCs w:val="20"/>
+        </w:rPr>
+      </w:pPr>
+      <w:r>
+        <w:rPr>
+          <w:sz w:val="20"/>
+          <w:szCs w:val="20"/>
+        </w:rPr>
+        <w:t>Picked up JAVA_TOOL_OPTIONS: -Xmx256m</w:t>
+      </w:r>
+    </w:p>
+    <w:p>
+      <w:pPr>
+        <w:widowControl w:val="0"/>
+        <w:tabs>
+          <w:tab w:val="left" w:pos="560"/>
+          <w:tab w:val="left" w:pos="1120"/>
+          <w:tab w:val="left" w:pos="1680"/>
+          <w:tab w:val="left" w:pos="2240"/>
+          <w:tab w:val="left" w:pos="2800"/>
+          <w:tab w:val="left" w:pos="3360"/>
+          <w:tab w:val="left" w:pos="3920"/>
+          <w:tab w:val="left" w:pos="4480"/>
+          <w:tab w:val="left" w:pos="5040"/>
+          <w:tab w:val="left" w:pos="5600"/>
+          <w:tab w:val="left" w:pos="6160"/>
+          <w:tab w:val="left" w:pos="6720"/>
+        </w:tabs>
+        <w:autoSpaceDE w:val="0"/>
+        <w:autoSpaceDN w:val="0"/>
+        <w:adjustRightInd w:val="0"/>
+        <w:rPr>
+          <w:sz w:val="20"/>
+          <w:szCs w:val="20"/>
+        </w:rPr>
+      </w:pPr>
+      <w:r>
+        <w:rPr>
+          <w:sz w:val="20"/>
+          <w:szCs w:val="20"/>
+        </w:rPr>
+        <w:t>Execution time: 0.13983821868896484 seconds</w:t>
+      </w:r>
+    </w:p>
+    <w:p>
+      <w:pPr>
+        <w:widowControl w:val="0"/>
+        <w:tabs>
+          <w:tab w:val="left" w:pos="560"/>
+          <w:tab w:val="left" w:pos="1120"/>
+          <w:tab w:val="left" w:pos="1680"/>
+          <w:tab w:val="left" w:pos="2240"/>
+          <w:tab w:val="left" w:pos="2800"/>
+          <w:tab w:val="left" w:pos="3360"/>
+          <w:tab w:val="left" w:pos="3920"/>
+          <w:tab w:val="left" w:pos="4480"/>
+          <w:tab w:val="left" w:pos="5040"/>
+          <w:tab w:val="left" w:pos="5600"/>
+          <w:tab w:val="left" w:pos="6160"/>
+          <w:tab w:val="left" w:pos="6720"/>
+        </w:tabs>
+        <w:autoSpaceDE w:val="0"/>
+        <w:autoSpaceDN w:val="0"/>
+        <w:adjustRightInd w:val="0"/>
+        <w:rPr>
+          <w:sz w:val="20"/>
+          <w:szCs w:val="20"/>
+        </w:rPr>
+      </w:pPr>
+      <w:r>
+        <w:rPr>
+          <w:sz w:val="20"/>
+          <w:szCs w:val="20"/>
+        </w:rPr>
+        <w:t>Retrieving assignments...</w:t>
+      </w:r>
+    </w:p>
+    <w:p>
+      <w:pPr>
+        <w:widowControl w:val="0"/>
+        <w:tabs>
+          <w:tab w:val="left" w:pos="560"/>
+          <w:tab w:val="left" w:pos="1120"/>
+          <w:tab w:val="left" w:pos="1680"/>
+          <w:tab w:val="left" w:pos="2240"/>
+          <w:tab w:val="left" w:pos="2800"/>
+          <w:tab w:val="left" w:pos="3360"/>
+          <w:tab w:val="left" w:pos="3920"/>
+          <w:tab w:val="left" w:pos="4480"/>
+          <w:tab w:val="left" w:pos="5040"/>
+          <w:tab w:val="left" w:pos="5600"/>
+          <w:tab w:val="left" w:pos="6160"/>
+          <w:tab w:val="left" w:pos="6720"/>
+        </w:tabs>
+        <w:autoSpaceDE w:val="0"/>
+        <w:autoSpaceDN w:val="0"/>
+        <w:adjustRightInd w:val="0"/>
+        <w:rPr>
+          <w:sz w:val="20"/>
+          <w:szCs w:val="20"/>
+        </w:rPr>
+      </w:pPr>
+      <w:r>
+        <w:rPr>
+          <w:sz w:val="20"/>
+          <w:szCs w:val="20"/>
+        </w:rPr>
+        <w:t>Parsing assignments...</w:t>
+      </w:r>
+    </w:p>
+    <w:p>
+      <w:pPr>
+        <w:widowControl w:val="0"/>
+        <w:tabs>
+          <w:tab w:val="left" w:pos="560"/>
+          <w:tab w:val="left" w:pos="1120"/>
+          <w:tab w:val="left" w:pos="1680"/>
+          <w:tab w:val="left" w:pos="2240"/>
+          <w:tab w:val="left" w:pos="2800"/>
+          <w:tab w:val="left" w:pos="3360"/>
+          <w:tab w:val="left" w:pos="3920"/>
+          <w:tab w:val="left" w:pos="4480"/>
+          <w:tab w:val="left" w:pos="5040"/>
+          <w:tab w:val="left" w:pos="5600"/>
+          <w:tab w:val="left" w:pos="6160"/>
+          <w:tab w:val="left" w:pos="6720"/>
+        </w:tabs>
+        <w:autoSpaceDE w:val="0"/>
+        <w:autoSpaceDN w:val="0"/>
+        <w:adjustRightInd w:val="0"/>
+        <w:rPr>
+          <w:sz w:val="20"/>
+          <w:szCs w:val="20"/>
+        </w:rPr>
+      </w:pPr>
+      <w:r>
+        <w:rPr>
+          <w:sz w:val="20"/>
+          <w:szCs w:val="20"/>
+        </w:rPr>
+        <w:t>0 total tries.</w:t>
+      </w:r>
+    </w:p>
+    <w:p>
+      <w:pPr>
+        <w:widowControl w:val="0"/>
+        <w:tabs>
+          <w:tab w:val="left" w:pos="560"/>
+          <w:tab w:val="left" w:pos="1120"/>
+          <w:tab w:val="left" w:pos="1680"/>
+          <w:tab w:val="left" w:pos="2240"/>
+          <w:tab w:val="left" w:pos="2800"/>
+          <w:tab w:val="left" w:pos="3360"/>
+          <w:tab w:val="left" w:pos="3920"/>
+          <w:tab w:val="left" w:pos="4480"/>
+          <w:tab w:val="left" w:pos="5040"/>
+          <w:tab w:val="left" w:pos="5600"/>
+          <w:tab w:val="left" w:pos="6160"/>
+          <w:tab w:val="left" w:pos="6720"/>
+        </w:tabs>
+        <w:autoSpaceDE w:val="0"/>
+        <w:autoSpaceDN w:val="0"/>
+        <w:adjustRightInd w:val="0"/>
+        <w:rPr>
+          <w:sz w:val="20"/>
+          <w:szCs w:val="20"/>
+        </w:rPr>
+      </w:pPr>
+    </w:p>
+    <w:p>
+      <w:pPr>
+        <w:widowControl w:val="0"/>
+        <w:tabs>
+          <w:tab w:val="left" w:pos="560"/>
+          <w:tab w:val="left" w:pos="1120"/>
+          <w:tab w:val="left" w:pos="1680"/>
+          <w:tab w:val="left" w:pos="2240"/>
+          <w:tab w:val="left" w:pos="2800"/>
+          <w:tab w:val="left" w:pos="3360"/>
+          <w:tab w:val="left" w:pos="3920"/>
+          <w:tab w:val="left" w:pos="4480"/>
+          <w:tab w:val="left" w:pos="5040"/>
+          <w:tab w:val="left" w:pos="5600"/>
+          <w:tab w:val="left" w:pos="6160"/>
+          <w:tab w:val="left" w:pos="6720"/>
+        </w:tabs>
+        <w:autoSpaceDE w:val="0"/>
+        <w:autoSpaceDN w:val="0"/>
+        <w:adjustRightInd w:val="0"/>
+        <w:rPr>
+          <w:sz w:val="20"/>
+          <w:szCs w:val="20"/>
+        </w:rPr>
+      </w:pPr>
+      <w:r>
+        <w:rPr>
+          <w:sz w:val="20"/>
+          <w:szCs w:val="20"/>
+        </w:rPr>
+        <w:t>0 total flips.</w:t>
+      </w:r>
+    </w:p>
+    <w:p>
+      <w:pPr>
+        <w:widowControl w:val="0"/>
+        <w:tabs>
+          <w:tab w:val="left" w:pos="560"/>
+          <w:tab w:val="left" w:pos="1120"/>
+          <w:tab w:val="left" w:pos="1680"/>
+          <w:tab w:val="left" w:pos="2240"/>
+          <w:tab w:val="left" w:pos="2800"/>
+          <w:tab w:val="left" w:pos="3360"/>
+          <w:tab w:val="left" w:pos="3920"/>
+          <w:tab w:val="left" w:pos="4480"/>
+          <w:tab w:val="left" w:pos="5040"/>
+          <w:tab w:val="left" w:pos="5600"/>
+          <w:tab w:val="left" w:pos="6160"/>
+          <w:tab w:val="left" w:pos="6720"/>
+        </w:tabs>
+        <w:autoSpaceDE w:val="0"/>
+        <w:autoSpaceDN w:val="0"/>
+        <w:adjustRightInd w:val="0"/>
+        <w:rPr>
+          <w:sz w:val="20"/>
+          <w:szCs w:val="20"/>
+        </w:rPr>
+      </w:pPr>
+    </w:p>
+    <w:p>
+      <w:pPr>
+        <w:widowControl w:val="0"/>
+        <w:tabs>
+          <w:tab w:val="left" w:pos="560"/>
+          <w:tab w:val="left" w:pos="1120"/>
+          <w:tab w:val="left" w:pos="1680"/>
+          <w:tab w:val="left" w:pos="2240"/>
+          <w:tab w:val="left" w:pos="2800"/>
+          <w:tab w:val="left" w:pos="3360"/>
+          <w:tab w:val="left" w:pos="3920"/>
+          <w:tab w:val="left" w:pos="4480"/>
+          <w:tab w:val="left" w:pos="5040"/>
+          <w:tab w:val="left" w:pos="5600"/>
+          <w:tab w:val="left" w:pos="6160"/>
+          <w:tab w:val="left" w:pos="6720"/>
+        </w:tabs>
+        <w:autoSpaceDE w:val="0"/>
+        <w:autoSpaceDN w:val="0"/>
+        <w:adjustRightInd w:val="0"/>
+        <w:rPr>
+          <w:sz w:val="20"/>
+          <w:szCs w:val="20"/>
+        </w:rPr>
+      </w:pPr>
+      <w:r>
+        <w:rPr>
+          <w:sz w:val="20"/>
+          <w:szCs w:val="20"/>
+        </w:rPr>
+        <w:t>Satisfiable!</w:t>
+      </w:r>
+    </w:p>
+    <w:p>
+      <w:pPr>
+        <w:widowControl w:val="0"/>
+        <w:tabs>
+          <w:tab w:val="left" w:pos="560"/>
+          <w:tab w:val="left" w:pos="1120"/>
+          <w:tab w:val="left" w:pos="1680"/>
+          <w:tab w:val="left" w:pos="2240"/>
+          <w:tab w:val="left" w:pos="2800"/>
+          <w:tab w:val="left" w:pos="3360"/>
+          <w:tab w:val="left" w:pos="3920"/>
+          <w:tab w:val="left" w:pos="4480"/>
+          <w:tab w:val="left" w:pos="5040"/>
+          <w:tab w:val="left" w:pos="5600"/>
+          <w:tab w:val="left" w:pos="6160"/>
+          <w:tab w:val="left" w:pos="6720"/>
+        </w:tabs>
+        <w:autoSpaceDE w:val="0"/>
+        <w:autoSpaceDN w:val="0"/>
+        <w:adjustRightInd w:val="0"/>
+        <w:rPr>
+          <w:sz w:val="20"/>
+          <w:szCs w:val="20"/>
+        </w:rPr>
+      </w:pPr>
+      <w:r>
+        <w:rPr>
+          <w:sz w:val="20"/>
+          <w:szCs w:val="20"/>
+        </w:rPr>
+        <w:t>Validating assignments...</w:t>
+      </w:r>
+    </w:p>
+    <w:p>
+      <w:pPr>
+        <w:widowControl w:val="0"/>
+        <w:tabs>
+          <w:tab w:val="left" w:pos="560"/>
+          <w:tab w:val="left" w:pos="1120"/>
+          <w:tab w:val="left" w:pos="1680"/>
+          <w:tab w:val="left" w:pos="2240"/>
+          <w:tab w:val="left" w:pos="2800"/>
+          <w:tab w:val="left" w:pos="3360"/>
+          <w:tab w:val="left" w:pos="3920"/>
+          <w:tab w:val="left" w:pos="4480"/>
+          <w:tab w:val="left" w:pos="5040"/>
+          <w:tab w:val="left" w:pos="5600"/>
+          <w:tab w:val="left" w:pos="6160"/>
+          <w:tab w:val="left" w:pos="6720"/>
+        </w:tabs>
+        <w:autoSpaceDE w:val="0"/>
+        <w:autoSpaceDN w:val="0"/>
+        <w:adjustRightInd w:val="0"/>
+        <w:rPr>
+          <w:sz w:val="20"/>
+          <w:szCs w:val="20"/>
+        </w:rPr>
+      </w:pPr>
+      <w:r>
+        <w:rPr>
+          <w:sz w:val="20"/>
+          <w:szCs w:val="20"/>
+        </w:rPr>
+        <w:t>Valid assignment!</w:t>
+      </w:r>
+    </w:p>
+    <w:p>
+      <w:pPr>
+        <w:widowControl w:val="0"/>
+        <w:tabs>
+          <w:tab w:val="left" w:pos="560"/>
+          <w:tab w:val="left" w:pos="1120"/>
+          <w:tab w:val="left" w:pos="1680"/>
+          <w:tab w:val="left" w:pos="2240"/>
+          <w:tab w:val="left" w:pos="2800"/>
+          <w:tab w:val="left" w:pos="3360"/>
+          <w:tab w:val="left" w:pos="3920"/>
+          <w:tab w:val="left" w:pos="4480"/>
+          <w:tab w:val="left" w:pos="5040"/>
+          <w:tab w:val="left" w:pos="5600"/>
+          <w:tab w:val="left" w:pos="6160"/>
+          <w:tab w:val="left" w:pos="6720"/>
+        </w:tabs>
+        <w:autoSpaceDE w:val="0"/>
+        <w:autoSpaceDN w:val="0"/>
+        <w:adjustRightInd w:val="0"/>
+        <w:rPr>
+          <w:sz w:val="20"/>
+          <w:szCs w:val="20"/>
+        </w:rPr>
+      </w:pPr>
+      <w:r>
+        <w:rPr>
+          <w:sz w:val="20"/>
+          <w:szCs w:val="20"/>
+        </w:rPr>
+        <w:t xml:space="preserve">-bash-4.3$ ./satvalidator ./run.sh -w &lt; unit.cnf </w:t>
+      </w:r>
+    </w:p>
+    <w:p>
+      <w:pPr>
+        <w:widowControl w:val="0"/>
+        <w:tabs>
+          <w:tab w:val="left" w:pos="560"/>
+          <w:tab w:val="left" w:pos="1120"/>
+          <w:tab w:val="left" w:pos="1680"/>
+          <w:tab w:val="left" w:pos="2240"/>
+          <w:tab w:val="left" w:pos="2800"/>
+          <w:tab w:val="left" w:pos="3360"/>
+          <w:tab w:val="left" w:pos="3920"/>
+          <w:tab w:val="left" w:pos="4480"/>
+          <w:tab w:val="left" w:pos="5040"/>
+          <w:tab w:val="left" w:pos="5600"/>
+          <w:tab w:val="left" w:pos="6160"/>
+          <w:tab w:val="left" w:pos="6720"/>
+        </w:tabs>
+        <w:autoSpaceDE w:val="0"/>
+        <w:autoSpaceDN w:val="0"/>
+        <w:adjustRightInd w:val="0"/>
+        <w:rPr>
+          <w:sz w:val="20"/>
+          <w:szCs w:val="20"/>
+        </w:rPr>
+      </w:pPr>
+      <w:r>
+        <w:rPr>
+          <w:sz w:val="20"/>
+          <w:szCs w:val="20"/>
+        </w:rPr>
+        <w:t>Executing solver...</w:t>
+      </w:r>
+    </w:p>
+    <w:p>
+      <w:pPr>
+        <w:widowControl w:val="0"/>
+        <w:tabs>
+          <w:tab w:val="left" w:pos="560"/>
+          <w:tab w:val="left" w:pos="1120"/>
+          <w:tab w:val="left" w:pos="1680"/>
+          <w:tab w:val="left" w:pos="2240"/>
+          <w:tab w:val="left" w:pos="2800"/>
+          <w:tab w:val="left" w:pos="3360"/>
+          <w:tab w:val="left" w:pos="3920"/>
+          <w:tab w:val="left" w:pos="4480"/>
+          <w:tab w:val="left" w:pos="5040"/>
+          <w:tab w:val="left" w:pos="5600"/>
+          <w:tab w:val="left" w:pos="6160"/>
+          <w:tab w:val="left" w:pos="6720"/>
+        </w:tabs>
+        <w:autoSpaceDE w:val="0"/>
+        <w:autoSpaceDN w:val="0"/>
+        <w:adjustRightInd w:val="0"/>
+        <w:rPr>
+          <w:sz w:val="20"/>
+          <w:szCs w:val="20"/>
+        </w:rPr>
+      </w:pPr>
+      <w:r>
+        <w:rPr>
+          <w:sz w:val="20"/>
+          <w:szCs w:val="20"/>
+        </w:rPr>
+        <w:t>Picked up JAVA_TOOL_OPTIONS: -Xmx256m</w:t>
+      </w:r>
+    </w:p>
+    <w:p>
+      <w:pPr>
+        <w:widowControl w:val="0"/>
+        <w:tabs>
+          <w:tab w:val="left" w:pos="560"/>
+          <w:tab w:val="left" w:pos="1120"/>
+          <w:tab w:val="left" w:pos="1680"/>
+          <w:tab w:val="left" w:pos="2240"/>
+          <w:tab w:val="left" w:pos="2800"/>
+          <w:tab w:val="left" w:pos="3360"/>
+          <w:tab w:val="left" w:pos="3920"/>
+          <w:tab w:val="left" w:pos="4480"/>
+          <w:tab w:val="left" w:pos="5040"/>
+          <w:tab w:val="left" w:pos="5600"/>
+          <w:tab w:val="left" w:pos="6160"/>
+          <w:tab w:val="left" w:pos="6720"/>
+        </w:tabs>
+        <w:autoSpaceDE w:val="0"/>
+        <w:autoSpaceDN w:val="0"/>
+        <w:adjustRightInd w:val="0"/>
+        <w:rPr>
+          <w:sz w:val="20"/>
+          <w:szCs w:val="20"/>
+        </w:rPr>
+      </w:pPr>
+      <w:r>
+        <w:rPr>
+          <w:sz w:val="20"/>
+          <w:szCs w:val="20"/>
+        </w:rPr>
+        <w:t>Execution time: 0.14858293533325195 seconds</w:t>
+      </w:r>
+    </w:p>
+    <w:p>
+      <w:pPr>
+        <w:widowControl w:val="0"/>
+        <w:tabs>
+          <w:tab w:val="left" w:pos="560"/>
+          <w:tab w:val="left" w:pos="1120"/>
+          <w:tab w:val="left" w:pos="1680"/>
+          <w:tab w:val="left" w:pos="2240"/>
+          <w:tab w:val="left" w:pos="2800"/>
+          <w:tab w:val="left" w:pos="3360"/>
+          <w:tab w:val="left" w:pos="3920"/>
+          <w:tab w:val="left" w:pos="4480"/>
+          <w:tab w:val="left" w:pos="5040"/>
+          <w:tab w:val="left" w:pos="5600"/>
+          <w:tab w:val="left" w:pos="6160"/>
+          <w:tab w:val="left" w:pos="6720"/>
+        </w:tabs>
+        <w:autoSpaceDE w:val="0"/>
+        <w:autoSpaceDN w:val="0"/>
+        <w:adjustRightInd w:val="0"/>
+        <w:rPr>
+          <w:sz w:val="20"/>
+          <w:szCs w:val="20"/>
+        </w:rPr>
+      </w:pPr>
+      <w:r>
+        <w:rPr>
+          <w:sz w:val="20"/>
+          <w:szCs w:val="20"/>
+        </w:rPr>
+        <w:t>Retrieving assignments...</w:t>
+      </w:r>
+    </w:p>
+    <w:p>
+      <w:pPr>
+        <w:widowControl w:val="0"/>
+        <w:tabs>
+          <w:tab w:val="left" w:pos="560"/>
+          <w:tab w:val="left" w:pos="1120"/>
+          <w:tab w:val="left" w:pos="1680"/>
+          <w:tab w:val="left" w:pos="2240"/>
+          <w:tab w:val="left" w:pos="2800"/>
+          <w:tab w:val="left" w:pos="3360"/>
+          <w:tab w:val="left" w:pos="3920"/>
+          <w:tab w:val="left" w:pos="4480"/>
+          <w:tab w:val="left" w:pos="5040"/>
+          <w:tab w:val="left" w:pos="5600"/>
+          <w:tab w:val="left" w:pos="6160"/>
+          <w:tab w:val="left" w:pos="6720"/>
+        </w:tabs>
+        <w:autoSpaceDE w:val="0"/>
+        <w:autoSpaceDN w:val="0"/>
+        <w:adjustRightInd w:val="0"/>
+        <w:rPr>
+          <w:sz w:val="20"/>
+          <w:szCs w:val="20"/>
+        </w:rPr>
+      </w:pPr>
+      <w:r>
+        <w:rPr>
+          <w:sz w:val="20"/>
+          <w:szCs w:val="20"/>
+        </w:rPr>
+        <w:t>Parsing assignments...</w:t>
+      </w:r>
+    </w:p>
+    <w:p>
+      <w:pPr>
+        <w:widowControl w:val="0"/>
+        <w:tabs>
+          <w:tab w:val="left" w:pos="560"/>
+          <w:tab w:val="left" w:pos="1120"/>
+          <w:tab w:val="left" w:pos="1680"/>
+          <w:tab w:val="left" w:pos="2240"/>
+          <w:tab w:val="left" w:pos="2800"/>
+          <w:tab w:val="left" w:pos="3360"/>
+          <w:tab w:val="left" w:pos="3920"/>
+          <w:tab w:val="left" w:pos="4480"/>
+          <w:tab w:val="left" w:pos="5040"/>
+          <w:tab w:val="left" w:pos="5600"/>
+          <w:tab w:val="left" w:pos="6160"/>
+          <w:tab w:val="left" w:pos="6720"/>
+        </w:tabs>
+        <w:autoSpaceDE w:val="0"/>
+        <w:autoSpaceDN w:val="0"/>
+        <w:adjustRightInd w:val="0"/>
+        <w:rPr>
+          <w:sz w:val="20"/>
+          <w:szCs w:val="20"/>
+        </w:rPr>
+      </w:pPr>
+      <w:r>
+        <w:rPr>
+          <w:sz w:val="20"/>
+          <w:szCs w:val="20"/>
+        </w:rPr>
+        <w:t>0 total tries.</w:t>
+      </w:r>
+    </w:p>
+    <w:p>
+      <w:pPr>
+        <w:widowControl w:val="0"/>
+        <w:tabs>
+          <w:tab w:val="left" w:pos="560"/>
+          <w:tab w:val="left" w:pos="1120"/>
+          <w:tab w:val="left" w:pos="1680"/>
+          <w:tab w:val="left" w:pos="2240"/>
+          <w:tab w:val="left" w:pos="2800"/>
+          <w:tab w:val="left" w:pos="3360"/>
+          <w:tab w:val="left" w:pos="3920"/>
+          <w:tab w:val="left" w:pos="4480"/>
+          <w:tab w:val="left" w:pos="5040"/>
+          <w:tab w:val="left" w:pos="5600"/>
+          <w:tab w:val="left" w:pos="6160"/>
+          <w:tab w:val="left" w:pos="6720"/>
+        </w:tabs>
+        <w:autoSpaceDE w:val="0"/>
+        <w:autoSpaceDN w:val="0"/>
+        <w:adjustRightInd w:val="0"/>
+        <w:rPr>
+          <w:sz w:val="20"/>
+          <w:szCs w:val="20"/>
+        </w:rPr>
+      </w:pPr>
+    </w:p>
+    <w:p>
+      <w:pPr>
+        <w:widowControl w:val="0"/>
+        <w:tabs>
+          <w:tab w:val="left" w:pos="560"/>
+          <w:tab w:val="left" w:pos="1120"/>
+          <w:tab w:val="left" w:pos="1680"/>
+          <w:tab w:val="left" w:pos="2240"/>
+          <w:tab w:val="left" w:pos="2800"/>
+          <w:tab w:val="left" w:pos="3360"/>
+          <w:tab w:val="left" w:pos="3920"/>
+          <w:tab w:val="left" w:pos="4480"/>
+          <w:tab w:val="left" w:pos="5040"/>
+          <w:tab w:val="left" w:pos="5600"/>
+          <w:tab w:val="left" w:pos="6160"/>
+          <w:tab w:val="left" w:pos="6720"/>
+        </w:tabs>
+        <w:autoSpaceDE w:val="0"/>
+        <w:autoSpaceDN w:val="0"/>
+        <w:adjustRightInd w:val="0"/>
+        <w:rPr>
+          <w:sz w:val="20"/>
+          <w:szCs w:val="20"/>
+        </w:rPr>
+      </w:pPr>
+      <w:r>
+        <w:rPr>
+          <w:sz w:val="20"/>
+          <w:szCs w:val="20"/>
+        </w:rPr>
+        <w:t>4 total flips.</w:t>
+      </w:r>
+    </w:p>
+    <w:p>
+      <w:pPr>
+        <w:widowControl w:val="0"/>
+        <w:tabs>
+          <w:tab w:val="left" w:pos="560"/>
+          <w:tab w:val="left" w:pos="1120"/>
+          <w:tab w:val="left" w:pos="1680"/>
+          <w:tab w:val="left" w:pos="2240"/>
+          <w:tab w:val="left" w:pos="2800"/>
+          <w:tab w:val="left" w:pos="3360"/>
+          <w:tab w:val="left" w:pos="3920"/>
+          <w:tab w:val="left" w:pos="4480"/>
+          <w:tab w:val="left" w:pos="5040"/>
+          <w:tab w:val="left" w:pos="5600"/>
+          <w:tab w:val="left" w:pos="6160"/>
+          <w:tab w:val="left" w:pos="6720"/>
+        </w:tabs>
+        <w:autoSpaceDE w:val="0"/>
+        <w:autoSpaceDN w:val="0"/>
+        <w:adjustRightInd w:val="0"/>
+        <w:rPr>
+          <w:sz w:val="20"/>
+          <w:szCs w:val="20"/>
+        </w:rPr>
+      </w:pPr>
+    </w:p>
+    <w:p>
+      <w:pPr>
+        <w:widowControl w:val="0"/>
+        <w:tabs>
+          <w:tab w:val="left" w:pos="560"/>
+          <w:tab w:val="left" w:pos="1120"/>
+          <w:tab w:val="left" w:pos="1680"/>
+          <w:tab w:val="left" w:pos="2240"/>
+          <w:tab w:val="left" w:pos="2800"/>
+          <w:tab w:val="left" w:pos="3360"/>
+          <w:tab w:val="left" w:pos="3920"/>
+          <w:tab w:val="left" w:pos="4480"/>
+          <w:tab w:val="left" w:pos="5040"/>
+          <w:tab w:val="left" w:pos="5600"/>
+          <w:tab w:val="left" w:pos="6160"/>
+          <w:tab w:val="left" w:pos="6720"/>
+        </w:tabs>
+        <w:autoSpaceDE w:val="0"/>
+        <w:autoSpaceDN w:val="0"/>
+        <w:adjustRightInd w:val="0"/>
+        <w:rPr>
+          <w:sz w:val="20"/>
+          <w:szCs w:val="20"/>
+        </w:rPr>
+      </w:pPr>
+      <w:r>
+        <w:rPr>
+          <w:sz w:val="20"/>
+          <w:szCs w:val="20"/>
+        </w:rPr>
+        <w:t>Satisfiable!</w:t>
+      </w:r>
+    </w:p>
+    <w:p>
+      <w:pPr>
+        <w:widowControl w:val="0"/>
+        <w:tabs>
+          <w:tab w:val="left" w:pos="560"/>
+          <w:tab w:val="left" w:pos="1120"/>
+          <w:tab w:val="left" w:pos="1680"/>
+          <w:tab w:val="left" w:pos="2240"/>
+          <w:tab w:val="left" w:pos="2800"/>
+          <w:tab w:val="left" w:pos="3360"/>
+          <w:tab w:val="left" w:pos="3920"/>
+          <w:tab w:val="left" w:pos="4480"/>
+          <w:tab w:val="left" w:pos="5040"/>
+          <w:tab w:val="left" w:pos="5600"/>
+          <w:tab w:val="left" w:pos="6160"/>
+          <w:tab w:val="left" w:pos="6720"/>
+        </w:tabs>
+        <w:autoSpaceDE w:val="0"/>
+        <w:autoSpaceDN w:val="0"/>
+        <w:adjustRightInd w:val="0"/>
+        <w:rPr>
+          <w:sz w:val="20"/>
+          <w:szCs w:val="20"/>
+        </w:rPr>
+      </w:pPr>
+      <w:r>
+        <w:rPr>
+          <w:sz w:val="20"/>
+          <w:szCs w:val="20"/>
+        </w:rPr>
+        <w:t>Validating assignments...</w:t>
+      </w:r>
+    </w:p>
+    <w:p>
+      <w:pPr>
+        <w:widowControl w:val="0"/>
+        <w:tabs>
+          <w:tab w:val="left" w:pos="560"/>
+          <w:tab w:val="left" w:pos="1120"/>
+          <w:tab w:val="left" w:pos="1680"/>
+          <w:tab w:val="left" w:pos="2240"/>
+          <w:tab w:val="left" w:pos="2800"/>
+          <w:tab w:val="left" w:pos="3360"/>
+          <w:tab w:val="left" w:pos="3920"/>
+          <w:tab w:val="left" w:pos="4480"/>
+          <w:tab w:val="left" w:pos="5040"/>
+          <w:tab w:val="left" w:pos="5600"/>
+          <w:tab w:val="left" w:pos="6160"/>
+          <w:tab w:val="left" w:pos="6720"/>
+        </w:tabs>
+        <w:autoSpaceDE w:val="0"/>
+        <w:autoSpaceDN w:val="0"/>
+        <w:adjustRightInd w:val="0"/>
+        <w:rPr>
+          <w:sz w:val="20"/>
+          <w:szCs w:val="20"/>
+        </w:rPr>
+      </w:pPr>
+      <w:r>
+        <w:rPr>
+          <w:sz w:val="20"/>
+          <w:szCs w:val="20"/>
+        </w:rPr>
+        <w:t>Valid assignment!</w:t>
+      </w:r>
+    </w:p>
+    <w:p>
+      <w:pPr>
+        <w:widowControl w:val="0"/>
+        <w:tabs>
+          <w:tab w:val="left" w:pos="560"/>
+          <w:tab w:val="left" w:pos="1120"/>
+          <w:tab w:val="left" w:pos="1680"/>
+          <w:tab w:val="left" w:pos="2240"/>
+          <w:tab w:val="left" w:pos="2800"/>
+          <w:tab w:val="left" w:pos="3360"/>
+          <w:tab w:val="left" w:pos="3920"/>
+          <w:tab w:val="left" w:pos="4480"/>
+          <w:tab w:val="left" w:pos="5040"/>
+          <w:tab w:val="left" w:pos="5600"/>
+          <w:tab w:val="left" w:pos="6160"/>
+          <w:tab w:val="left" w:pos="6720"/>
+        </w:tabs>
+        <w:autoSpaceDE w:val="0"/>
+        <w:autoSpaceDN w:val="0"/>
+        <w:adjustRightInd w:val="0"/>
+        <w:rPr>
+          <w:sz w:val="20"/>
+          <w:szCs w:val="20"/>
+        </w:rPr>
+      </w:pPr>
+      <w:r>
+        <w:rPr>
+          <w:sz w:val="20"/>
+          <w:szCs w:val="20"/>
+        </w:rPr>
+        <w:t xml:space="preserve">-bash-4.3$ ./satvalidator ./run.sh -w &lt; small.cnf </w:t>
+      </w:r>
+    </w:p>
+    <w:p>
+      <w:pPr>
+        <w:widowControl w:val="0"/>
+        <w:tabs>
+          <w:tab w:val="left" w:pos="560"/>
+          <w:tab w:val="left" w:pos="1120"/>
+          <w:tab w:val="left" w:pos="1680"/>
+          <w:tab w:val="left" w:pos="2240"/>
+          <w:tab w:val="left" w:pos="2800"/>
+          <w:tab w:val="left" w:pos="3360"/>
+          <w:tab w:val="left" w:pos="3920"/>
+          <w:tab w:val="left" w:pos="4480"/>
+          <w:tab w:val="left" w:pos="5040"/>
+          <w:tab w:val="left" w:pos="5600"/>
+          <w:tab w:val="left" w:pos="6160"/>
+          <w:tab w:val="left" w:pos="6720"/>
+        </w:tabs>
+        <w:autoSpaceDE w:val="0"/>
+        <w:autoSpaceDN w:val="0"/>
+        <w:adjustRightInd w:val="0"/>
+        <w:rPr>
+          <w:sz w:val="20"/>
+          <w:szCs w:val="20"/>
+        </w:rPr>
+      </w:pPr>
+      <w:r>
+        <w:rPr>
+          <w:sz w:val="20"/>
+          <w:szCs w:val="20"/>
+        </w:rPr>
+        <w:t>Executing solver...</w:t>
+      </w:r>
+    </w:p>
+    <w:p>
+      <w:pPr>
+        <w:widowControl w:val="0"/>
+        <w:tabs>
+          <w:tab w:val="left" w:pos="560"/>
+          <w:tab w:val="left" w:pos="1120"/>
+          <w:tab w:val="left" w:pos="1680"/>
+          <w:tab w:val="left" w:pos="2240"/>
+          <w:tab w:val="left" w:pos="2800"/>
+          <w:tab w:val="left" w:pos="3360"/>
+          <w:tab w:val="left" w:pos="3920"/>
+          <w:tab w:val="left" w:pos="4480"/>
+          <w:tab w:val="left" w:pos="5040"/>
+          <w:tab w:val="left" w:pos="5600"/>
+          <w:tab w:val="left" w:pos="6160"/>
+          <w:tab w:val="left" w:pos="6720"/>
+        </w:tabs>
+        <w:autoSpaceDE w:val="0"/>
+        <w:autoSpaceDN w:val="0"/>
+        <w:adjustRightInd w:val="0"/>
+        <w:rPr>
+          <w:sz w:val="20"/>
+          <w:szCs w:val="20"/>
+        </w:rPr>
+      </w:pPr>
+      <w:r>
+        <w:rPr>
+          <w:sz w:val="20"/>
+          <w:szCs w:val="20"/>
+        </w:rPr>
+        <w:t>Picked up JAVA_TOOL_OPTIONS: -Xmx256m</w:t>
+      </w:r>
+    </w:p>
+    <w:p>
+      <w:pPr>
+        <w:widowControl w:val="0"/>
+        <w:tabs>
+          <w:tab w:val="left" w:pos="560"/>
+          <w:tab w:val="left" w:pos="1120"/>
+          <w:tab w:val="left" w:pos="1680"/>
+          <w:tab w:val="left" w:pos="2240"/>
+          <w:tab w:val="left" w:pos="2800"/>
+          <w:tab w:val="left" w:pos="3360"/>
+          <w:tab w:val="left" w:pos="3920"/>
+          <w:tab w:val="left" w:pos="4480"/>
+          <w:tab w:val="left" w:pos="5040"/>
+          <w:tab w:val="left" w:pos="5600"/>
+          <w:tab w:val="left" w:pos="6160"/>
+          <w:tab w:val="left" w:pos="6720"/>
+        </w:tabs>
+        <w:autoSpaceDE w:val="0"/>
+        <w:autoSpaceDN w:val="0"/>
+        <w:adjustRightInd w:val="0"/>
+        <w:rPr>
+          <w:sz w:val="20"/>
+          <w:szCs w:val="20"/>
+        </w:rPr>
+      </w:pPr>
+      <w:r>
+        <w:rPr>
+          <w:sz w:val="20"/>
+          <w:szCs w:val="20"/>
+        </w:rPr>
+        <w:t>Execution time: 30.165209770202637 seconds</w:t>
+      </w:r>
+    </w:p>
+    <w:p>
+      <w:pPr>
+        <w:widowControl w:val="0"/>
+        <w:tabs>
+          <w:tab w:val="left" w:pos="560"/>
+          <w:tab w:val="left" w:pos="1120"/>
+          <w:tab w:val="left" w:pos="1680"/>
+          <w:tab w:val="left" w:pos="2240"/>
+          <w:tab w:val="left" w:pos="2800"/>
+          <w:tab w:val="left" w:pos="3360"/>
+          <w:tab w:val="left" w:pos="3920"/>
+          <w:tab w:val="left" w:pos="4480"/>
+          <w:tab w:val="left" w:pos="5040"/>
+          <w:tab w:val="left" w:pos="5600"/>
+          <w:tab w:val="left" w:pos="6160"/>
+          <w:tab w:val="left" w:pos="6720"/>
+        </w:tabs>
+        <w:autoSpaceDE w:val="0"/>
+        <w:autoSpaceDN w:val="0"/>
+        <w:adjustRightInd w:val="0"/>
+        <w:rPr>
+          <w:sz w:val="20"/>
+          <w:szCs w:val="20"/>
+        </w:rPr>
+      </w:pPr>
+      <w:r>
+        <w:rPr>
+          <w:sz w:val="20"/>
+          <w:szCs w:val="20"/>
+        </w:rPr>
+        <w:t>Retrieving assignments...</w:t>
+      </w:r>
+    </w:p>
+    <w:p>
+      <w:pPr>
+        <w:widowControl w:val="0"/>
+        <w:tabs>
+          <w:tab w:val="left" w:pos="560"/>
+          <w:tab w:val="left" w:pos="1120"/>
+          <w:tab w:val="left" w:pos="1680"/>
+          <w:tab w:val="left" w:pos="2240"/>
+          <w:tab w:val="left" w:pos="2800"/>
+          <w:tab w:val="left" w:pos="3360"/>
+          <w:tab w:val="left" w:pos="3920"/>
+          <w:tab w:val="left" w:pos="4480"/>
+          <w:tab w:val="left" w:pos="5040"/>
+          <w:tab w:val="left" w:pos="5600"/>
+          <w:tab w:val="left" w:pos="6160"/>
+          <w:tab w:val="left" w:pos="6720"/>
+        </w:tabs>
+        <w:autoSpaceDE w:val="0"/>
+        <w:autoSpaceDN w:val="0"/>
+        <w:adjustRightInd w:val="0"/>
+        <w:rPr>
+          <w:sz w:val="20"/>
+          <w:szCs w:val="20"/>
+        </w:rPr>
+      </w:pPr>
+      <w:r>
+        <w:rPr>
+          <w:sz w:val="20"/>
+          <w:szCs w:val="20"/>
+        </w:rPr>
+        <w:t>Parsing assignments...</w:t>
+      </w:r>
+    </w:p>
+    <w:p>
+      <w:pPr>
+        <w:widowControl w:val="0"/>
+        <w:tabs>
+          <w:tab w:val="left" w:pos="560"/>
+          <w:tab w:val="left" w:pos="1120"/>
+          <w:tab w:val="left" w:pos="1680"/>
+          <w:tab w:val="left" w:pos="2240"/>
+          <w:tab w:val="left" w:pos="2800"/>
+          <w:tab w:val="left" w:pos="3360"/>
+          <w:tab w:val="left" w:pos="3920"/>
+          <w:tab w:val="left" w:pos="4480"/>
+          <w:tab w:val="left" w:pos="5040"/>
+          <w:tab w:val="left" w:pos="5600"/>
+          <w:tab w:val="left" w:pos="6160"/>
+          <w:tab w:val="left" w:pos="6720"/>
+        </w:tabs>
+        <w:autoSpaceDE w:val="0"/>
+        <w:autoSpaceDN w:val="0"/>
+        <w:adjustRightInd w:val="0"/>
+        <w:rPr>
+          <w:sz w:val="20"/>
+          <w:szCs w:val="20"/>
+        </w:rPr>
+      </w:pPr>
+      <w:r>
+        <w:rPr>
+          <w:sz w:val="20"/>
+          <w:szCs w:val="20"/>
+        </w:rPr>
+        <w:t>6593 total tries.</w:t>
+      </w:r>
+    </w:p>
+    <w:p>
+      <w:pPr>
+        <w:widowControl w:val="0"/>
+        <w:tabs>
+          <w:tab w:val="left" w:pos="560"/>
+          <w:tab w:val="left" w:pos="1120"/>
+          <w:tab w:val="left" w:pos="1680"/>
+          <w:tab w:val="left" w:pos="2240"/>
+          <w:tab w:val="left" w:pos="2800"/>
+          <w:tab w:val="left" w:pos="3360"/>
+          <w:tab w:val="left" w:pos="3920"/>
+          <w:tab w:val="left" w:pos="4480"/>
+          <w:tab w:val="left" w:pos="5040"/>
+          <w:tab w:val="left" w:pos="5600"/>
+          <w:tab w:val="left" w:pos="6160"/>
+          <w:tab w:val="left" w:pos="6720"/>
+        </w:tabs>
+        <w:autoSpaceDE w:val="0"/>
+        <w:autoSpaceDN w:val="0"/>
+        <w:adjustRightInd w:val="0"/>
+        <w:rPr>
+          <w:sz w:val="20"/>
+          <w:szCs w:val="20"/>
+        </w:rPr>
+      </w:pPr>
+    </w:p>
+    <w:p>
+      <w:pPr>
+        <w:widowControl w:val="0"/>
+        <w:tabs>
+          <w:tab w:val="left" w:pos="560"/>
+          <w:tab w:val="left" w:pos="1120"/>
+          <w:tab w:val="left" w:pos="1680"/>
+          <w:tab w:val="left" w:pos="2240"/>
+          <w:tab w:val="left" w:pos="2800"/>
+          <w:tab w:val="left" w:pos="3360"/>
+          <w:tab w:val="left" w:pos="3920"/>
+          <w:tab w:val="left" w:pos="4480"/>
+          <w:tab w:val="left" w:pos="5040"/>
+          <w:tab w:val="left" w:pos="5600"/>
+          <w:tab w:val="left" w:pos="6160"/>
+          <w:tab w:val="left" w:pos="6720"/>
+        </w:tabs>
+        <w:autoSpaceDE w:val="0"/>
+        <w:autoSpaceDN w:val="0"/>
+        <w:adjustRightInd w:val="0"/>
+        <w:rPr>
+          <w:sz w:val="20"/>
+          <w:szCs w:val="20"/>
+        </w:rPr>
+      </w:pPr>
+      <w:r>
+        <w:rPr>
+          <w:sz w:val="20"/>
+          <w:szCs w:val="20"/>
+        </w:rPr>
+        <w:t>65930000 total flips.</w:t>
+      </w:r>
+    </w:p>
+    <w:p>
+      <w:pPr>
+        <w:widowControl w:val="0"/>
+        <w:tabs>
+          <w:tab w:val="left" w:pos="560"/>
+          <w:tab w:val="left" w:pos="1120"/>
+          <w:tab w:val="left" w:pos="1680"/>
+          <w:tab w:val="left" w:pos="2240"/>
+          <w:tab w:val="left" w:pos="2800"/>
+          <w:tab w:val="left" w:pos="3360"/>
+          <w:tab w:val="left" w:pos="3920"/>
+          <w:tab w:val="left" w:pos="4480"/>
+          <w:tab w:val="left" w:pos="5040"/>
+          <w:tab w:val="left" w:pos="5600"/>
+          <w:tab w:val="left" w:pos="6160"/>
+          <w:tab w:val="left" w:pos="6720"/>
+        </w:tabs>
+        <w:autoSpaceDE w:val="0"/>
+        <w:autoSpaceDN w:val="0"/>
+        <w:adjustRightInd w:val="0"/>
+        <w:rPr>
+          <w:sz w:val="20"/>
+          <w:szCs w:val="20"/>
+        </w:rPr>
+      </w:pPr>
+    </w:p>
+    <w:p>
+      <w:pPr>
+        <w:widowControl w:val="0"/>
+        <w:tabs>
+          <w:tab w:val="left" w:pos="560"/>
+          <w:tab w:val="left" w:pos="1120"/>
+          <w:tab w:val="left" w:pos="1680"/>
+          <w:tab w:val="left" w:pos="2240"/>
+          <w:tab w:val="left" w:pos="2800"/>
+          <w:tab w:val="left" w:pos="3360"/>
+          <w:tab w:val="left" w:pos="3920"/>
+          <w:tab w:val="left" w:pos="4480"/>
+          <w:tab w:val="left" w:pos="5040"/>
+          <w:tab w:val="left" w:pos="5600"/>
+          <w:tab w:val="left" w:pos="6160"/>
+          <w:tab w:val="left" w:pos="6720"/>
+        </w:tabs>
+        <w:autoSpaceDE w:val="0"/>
+        <w:autoSpaceDN w:val="0"/>
+        <w:adjustRightInd w:val="0"/>
+        <w:rPr>
+          <w:sz w:val="20"/>
+          <w:szCs w:val="20"/>
+        </w:rPr>
+      </w:pPr>
+      <w:r>
+        <w:rPr>
+          <w:sz w:val="20"/>
+          <w:szCs w:val="20"/>
+        </w:rPr>
+        <w:t>No solution found! (timeout)</w:t>
+      </w:r>
+    </w:p>
+    <w:p>
+      <w:pPr>
+        <w:widowControl w:val="0"/>
+        <w:tabs>
+          <w:tab w:val="left" w:pos="560"/>
+          <w:tab w:val="left" w:pos="1120"/>
+          <w:tab w:val="left" w:pos="1680"/>
+          <w:tab w:val="left" w:pos="2240"/>
+          <w:tab w:val="left" w:pos="2800"/>
+          <w:tab w:val="left" w:pos="3360"/>
+          <w:tab w:val="left" w:pos="3920"/>
+          <w:tab w:val="left" w:pos="4480"/>
+          <w:tab w:val="left" w:pos="5040"/>
+          <w:tab w:val="left" w:pos="5600"/>
+          <w:tab w:val="left" w:pos="6160"/>
+          <w:tab w:val="left" w:pos="6720"/>
+        </w:tabs>
+        <w:autoSpaceDE w:val="0"/>
+        <w:autoSpaceDN w:val="0"/>
+        <w:adjustRightInd w:val="0"/>
+        <w:rPr>
+          <w:sz w:val="20"/>
+          <w:szCs w:val="20"/>
+        </w:rPr>
+      </w:pPr>
+      <w:r>
+        <w:rPr>
+          <w:sz w:val="20"/>
+          <w:szCs w:val="20"/>
+        </w:rPr>
+        <w:t xml:space="preserve">-bash-4.3$ ./satvalidator ./run.sh -w &lt; quinn.cnf </w:t>
+      </w:r>
+    </w:p>
+    <w:p>
+      <w:pPr>
+        <w:widowControl w:val="0"/>
+        <w:tabs>
+          <w:tab w:val="left" w:pos="560"/>
+          <w:tab w:val="left" w:pos="1120"/>
+          <w:tab w:val="left" w:pos="1680"/>
+          <w:tab w:val="left" w:pos="2240"/>
+          <w:tab w:val="left" w:pos="2800"/>
+          <w:tab w:val="left" w:pos="3360"/>
+          <w:tab w:val="left" w:pos="3920"/>
+          <w:tab w:val="left" w:pos="4480"/>
+          <w:tab w:val="left" w:pos="5040"/>
+          <w:tab w:val="left" w:pos="5600"/>
+          <w:tab w:val="left" w:pos="6160"/>
+          <w:tab w:val="left" w:pos="6720"/>
+        </w:tabs>
+        <w:autoSpaceDE w:val="0"/>
+        <w:autoSpaceDN w:val="0"/>
+        <w:adjustRightInd w:val="0"/>
+        <w:rPr>
+          <w:sz w:val="20"/>
+          <w:szCs w:val="20"/>
+        </w:rPr>
+      </w:pPr>
+      <w:r>
+        <w:rPr>
+          <w:sz w:val="20"/>
+          <w:szCs w:val="20"/>
+        </w:rPr>
+        <w:t>Executing solver...</w:t>
+      </w:r>
+    </w:p>
+    <w:p>
+      <w:pPr>
+        <w:widowControl w:val="0"/>
+        <w:tabs>
+          <w:tab w:val="left" w:pos="560"/>
+          <w:tab w:val="left" w:pos="1120"/>
+          <w:tab w:val="left" w:pos="1680"/>
+          <w:tab w:val="left" w:pos="2240"/>
+          <w:tab w:val="left" w:pos="2800"/>
+          <w:tab w:val="left" w:pos="3360"/>
+          <w:tab w:val="left" w:pos="3920"/>
+          <w:tab w:val="left" w:pos="4480"/>
+          <w:tab w:val="left" w:pos="5040"/>
+          <w:tab w:val="left" w:pos="5600"/>
+          <w:tab w:val="left" w:pos="6160"/>
+          <w:tab w:val="left" w:pos="6720"/>
+        </w:tabs>
+        <w:autoSpaceDE w:val="0"/>
+        <w:autoSpaceDN w:val="0"/>
+        <w:adjustRightInd w:val="0"/>
+        <w:rPr>
+          <w:sz w:val="20"/>
+          <w:szCs w:val="20"/>
+        </w:rPr>
+      </w:pPr>
+      <w:r>
+        <w:rPr>
+          <w:sz w:val="20"/>
+          <w:szCs w:val="20"/>
+        </w:rPr>
+        <w:t>Picked up JAVA_TOOL_OPTIONS: -Xmx256m</w:t>
+      </w:r>
+    </w:p>
+    <w:p>
+      <w:pPr>
+        <w:widowControl w:val="0"/>
+        <w:tabs>
+          <w:tab w:val="left" w:pos="560"/>
+          <w:tab w:val="left" w:pos="1120"/>
+          <w:tab w:val="left" w:pos="1680"/>
+          <w:tab w:val="left" w:pos="2240"/>
+          <w:tab w:val="left" w:pos="2800"/>
+          <w:tab w:val="left" w:pos="3360"/>
+          <w:tab w:val="left" w:pos="3920"/>
+          <w:tab w:val="left" w:pos="4480"/>
+          <w:tab w:val="left" w:pos="5040"/>
+          <w:tab w:val="left" w:pos="5600"/>
+          <w:tab w:val="left" w:pos="6160"/>
+          <w:tab w:val="left" w:pos="6720"/>
+        </w:tabs>
+        <w:autoSpaceDE w:val="0"/>
+        <w:autoSpaceDN w:val="0"/>
+        <w:adjustRightInd w:val="0"/>
+        <w:rPr>
+          <w:sz w:val="20"/>
+          <w:szCs w:val="20"/>
+        </w:rPr>
+      </w:pPr>
+      <w:r>
+        <w:rPr>
+          <w:sz w:val="20"/>
+          <w:szCs w:val="20"/>
+        </w:rPr>
+        <w:t>Execution time: 0.14139509201049805 seconds</w:t>
+      </w:r>
+    </w:p>
+    <w:p>
+      <w:pPr>
+        <w:widowControl w:val="0"/>
+        <w:tabs>
+          <w:tab w:val="left" w:pos="560"/>
+          <w:tab w:val="left" w:pos="1120"/>
+          <w:tab w:val="left" w:pos="1680"/>
+          <w:tab w:val="left" w:pos="2240"/>
+          <w:tab w:val="left" w:pos="2800"/>
+          <w:tab w:val="left" w:pos="3360"/>
+          <w:tab w:val="left" w:pos="3920"/>
+          <w:tab w:val="left" w:pos="4480"/>
+          <w:tab w:val="left" w:pos="5040"/>
+          <w:tab w:val="left" w:pos="5600"/>
+          <w:tab w:val="left" w:pos="6160"/>
+          <w:tab w:val="left" w:pos="6720"/>
+        </w:tabs>
+        <w:autoSpaceDE w:val="0"/>
+        <w:autoSpaceDN w:val="0"/>
+        <w:adjustRightInd w:val="0"/>
+        <w:rPr>
+          <w:sz w:val="20"/>
+          <w:szCs w:val="20"/>
+        </w:rPr>
+      </w:pPr>
+      <w:r>
+        <w:rPr>
+          <w:sz w:val="20"/>
+          <w:szCs w:val="20"/>
+        </w:rPr>
+        <w:t>Retrieving assignments...</w:t>
+      </w:r>
+    </w:p>
+    <w:p>
+      <w:pPr>
+        <w:widowControl w:val="0"/>
+        <w:tabs>
+          <w:tab w:val="left" w:pos="560"/>
+          <w:tab w:val="left" w:pos="1120"/>
+          <w:tab w:val="left" w:pos="1680"/>
+          <w:tab w:val="left" w:pos="2240"/>
+          <w:tab w:val="left" w:pos="2800"/>
+          <w:tab w:val="left" w:pos="3360"/>
+          <w:tab w:val="left" w:pos="3920"/>
+          <w:tab w:val="left" w:pos="4480"/>
+          <w:tab w:val="left" w:pos="5040"/>
+          <w:tab w:val="left" w:pos="5600"/>
+          <w:tab w:val="left" w:pos="6160"/>
+          <w:tab w:val="left" w:pos="6720"/>
+        </w:tabs>
+        <w:autoSpaceDE w:val="0"/>
+        <w:autoSpaceDN w:val="0"/>
+        <w:adjustRightInd w:val="0"/>
+        <w:rPr>
+          <w:sz w:val="20"/>
+          <w:szCs w:val="20"/>
+        </w:rPr>
+      </w:pPr>
+      <w:r>
+        <w:rPr>
+          <w:sz w:val="20"/>
+          <w:szCs w:val="20"/>
+        </w:rPr>
+        <w:t>Parsing assignments...</w:t>
+      </w:r>
+    </w:p>
+    <w:p>
+      <w:pPr>
+        <w:widowControl w:val="0"/>
+        <w:tabs>
+          <w:tab w:val="left" w:pos="560"/>
+          <w:tab w:val="left" w:pos="1120"/>
+          <w:tab w:val="left" w:pos="1680"/>
+          <w:tab w:val="left" w:pos="2240"/>
+          <w:tab w:val="left" w:pos="2800"/>
+          <w:tab w:val="left" w:pos="3360"/>
+          <w:tab w:val="left" w:pos="3920"/>
+          <w:tab w:val="left" w:pos="4480"/>
+          <w:tab w:val="left" w:pos="5040"/>
+          <w:tab w:val="left" w:pos="5600"/>
+          <w:tab w:val="left" w:pos="6160"/>
+          <w:tab w:val="left" w:pos="6720"/>
+        </w:tabs>
+        <w:autoSpaceDE w:val="0"/>
+        <w:autoSpaceDN w:val="0"/>
+        <w:adjustRightInd w:val="0"/>
+        <w:rPr>
+          <w:sz w:val="20"/>
+          <w:szCs w:val="20"/>
+        </w:rPr>
+      </w:pPr>
+      <w:r>
+        <w:rPr>
+          <w:sz w:val="20"/>
+          <w:szCs w:val="20"/>
+        </w:rPr>
+        <w:t>0 total tries.</w:t>
+      </w:r>
+    </w:p>
+    <w:p>
+      <w:pPr>
+        <w:widowControl w:val="0"/>
+        <w:tabs>
+          <w:tab w:val="left" w:pos="560"/>
+          <w:tab w:val="left" w:pos="1120"/>
+          <w:tab w:val="left" w:pos="1680"/>
+          <w:tab w:val="left" w:pos="2240"/>
+          <w:tab w:val="left" w:pos="2800"/>
+          <w:tab w:val="left" w:pos="3360"/>
+          <w:tab w:val="left" w:pos="3920"/>
+          <w:tab w:val="left" w:pos="4480"/>
+          <w:tab w:val="left" w:pos="5040"/>
+          <w:tab w:val="left" w:pos="5600"/>
+          <w:tab w:val="left" w:pos="6160"/>
+          <w:tab w:val="left" w:pos="6720"/>
+        </w:tabs>
+        <w:autoSpaceDE w:val="0"/>
+        <w:autoSpaceDN w:val="0"/>
+        <w:adjustRightInd w:val="0"/>
+        <w:rPr>
+          <w:sz w:val="20"/>
+          <w:szCs w:val="20"/>
+        </w:rPr>
+      </w:pPr>
+    </w:p>
+    <w:p>
+      <w:pPr>
+        <w:widowControl w:val="0"/>
+        <w:tabs>
+          <w:tab w:val="left" w:pos="560"/>
+          <w:tab w:val="left" w:pos="1120"/>
+          <w:tab w:val="left" w:pos="1680"/>
+          <w:tab w:val="left" w:pos="2240"/>
+          <w:tab w:val="left" w:pos="2800"/>
+          <w:tab w:val="left" w:pos="3360"/>
+          <w:tab w:val="left" w:pos="3920"/>
+          <w:tab w:val="left" w:pos="4480"/>
+          <w:tab w:val="left" w:pos="5040"/>
+          <w:tab w:val="left" w:pos="5600"/>
+          <w:tab w:val="left" w:pos="6160"/>
+          <w:tab w:val="left" w:pos="6720"/>
+        </w:tabs>
+        <w:autoSpaceDE w:val="0"/>
+        <w:autoSpaceDN w:val="0"/>
+        <w:adjustRightInd w:val="0"/>
+        <w:rPr>
+          <w:sz w:val="20"/>
+          <w:szCs w:val="20"/>
+        </w:rPr>
+      </w:pPr>
+      <w:r>
+        <w:rPr>
+          <w:sz w:val="20"/>
+          <w:szCs w:val="20"/>
+        </w:rPr>
+        <w:t>20 total flips.</w:t>
+      </w:r>
+    </w:p>
+    <w:p>
+      <w:pPr>
+        <w:widowControl w:val="0"/>
+        <w:tabs>
+          <w:tab w:val="left" w:pos="560"/>
+          <w:tab w:val="left" w:pos="1120"/>
+          <w:tab w:val="left" w:pos="1680"/>
+          <w:tab w:val="left" w:pos="2240"/>
+          <w:tab w:val="left" w:pos="2800"/>
+          <w:tab w:val="left" w:pos="3360"/>
+          <w:tab w:val="left" w:pos="3920"/>
+          <w:tab w:val="left" w:pos="4480"/>
+          <w:tab w:val="left" w:pos="5040"/>
+          <w:tab w:val="left" w:pos="5600"/>
+          <w:tab w:val="left" w:pos="6160"/>
+          <w:tab w:val="left" w:pos="6720"/>
+        </w:tabs>
+        <w:autoSpaceDE w:val="0"/>
+        <w:autoSpaceDN w:val="0"/>
+        <w:adjustRightInd w:val="0"/>
+        <w:rPr>
+          <w:sz w:val="20"/>
+          <w:szCs w:val="20"/>
+        </w:rPr>
+      </w:pPr>
+    </w:p>
+    <w:p>
+      <w:pPr>
+        <w:widowControl w:val="0"/>
+        <w:tabs>
+          <w:tab w:val="left" w:pos="560"/>
+          <w:tab w:val="left" w:pos="1120"/>
+          <w:tab w:val="left" w:pos="1680"/>
+          <w:tab w:val="left" w:pos="2240"/>
+          <w:tab w:val="left" w:pos="2800"/>
+          <w:tab w:val="left" w:pos="3360"/>
+          <w:tab w:val="left" w:pos="3920"/>
+          <w:tab w:val="left" w:pos="4480"/>
+          <w:tab w:val="left" w:pos="5040"/>
+          <w:tab w:val="left" w:pos="5600"/>
+          <w:tab w:val="left" w:pos="6160"/>
+          <w:tab w:val="left" w:pos="6720"/>
+        </w:tabs>
+        <w:autoSpaceDE w:val="0"/>
+        <w:autoSpaceDN w:val="0"/>
+        <w:adjustRightInd w:val="0"/>
+        <w:rPr>
+          <w:sz w:val="20"/>
+          <w:szCs w:val="20"/>
+        </w:rPr>
+      </w:pPr>
+      <w:r>
+        <w:rPr>
+          <w:sz w:val="20"/>
+          <w:szCs w:val="20"/>
+        </w:rPr>
+        <w:t>Satisfiable!</w:t>
+      </w:r>
+    </w:p>
+    <w:p>
+      <w:pPr>
+        <w:widowControl w:val="0"/>
+        <w:tabs>
+          <w:tab w:val="left" w:pos="560"/>
+          <w:tab w:val="left" w:pos="1120"/>
+          <w:tab w:val="left" w:pos="1680"/>
+          <w:tab w:val="left" w:pos="2240"/>
+          <w:tab w:val="left" w:pos="2800"/>
+          <w:tab w:val="left" w:pos="3360"/>
+          <w:tab w:val="left" w:pos="3920"/>
+          <w:tab w:val="left" w:pos="4480"/>
+          <w:tab w:val="left" w:pos="5040"/>
+          <w:tab w:val="left" w:pos="5600"/>
+          <w:tab w:val="left" w:pos="6160"/>
+          <w:tab w:val="left" w:pos="6720"/>
+        </w:tabs>
+        <w:autoSpaceDE w:val="0"/>
+        <w:autoSpaceDN w:val="0"/>
+        <w:adjustRightInd w:val="0"/>
+        <w:rPr>
+          <w:sz w:val="20"/>
+          <w:szCs w:val="20"/>
+        </w:rPr>
+      </w:pPr>
+      <w:r>
+        <w:rPr>
+          <w:sz w:val="20"/>
+          <w:szCs w:val="20"/>
+        </w:rPr>
+        <w:t>Validating assignments...</w:t>
+      </w:r>
+    </w:p>
+    <w:p>
+      <w:pPr>
+        <w:widowControl w:val="0"/>
+        <w:tabs>
+          <w:tab w:val="left" w:pos="560"/>
+          <w:tab w:val="left" w:pos="1120"/>
+          <w:tab w:val="left" w:pos="1680"/>
+          <w:tab w:val="left" w:pos="2240"/>
+          <w:tab w:val="left" w:pos="2800"/>
+          <w:tab w:val="left" w:pos="3360"/>
+          <w:tab w:val="left" w:pos="3920"/>
+          <w:tab w:val="left" w:pos="4480"/>
+          <w:tab w:val="left" w:pos="5040"/>
+          <w:tab w:val="left" w:pos="5600"/>
+          <w:tab w:val="left" w:pos="6160"/>
+          <w:tab w:val="left" w:pos="6720"/>
+        </w:tabs>
+        <w:autoSpaceDE w:val="0"/>
+        <w:autoSpaceDN w:val="0"/>
+        <w:adjustRightInd w:val="0"/>
+        <w:rPr>
+          <w:sz w:val="20"/>
+          <w:szCs w:val="20"/>
+        </w:rPr>
+      </w:pPr>
+      <w:r>
+        <w:rPr>
+          <w:sz w:val="20"/>
+          <w:szCs w:val="20"/>
+        </w:rPr>
+        <w:t>Valid assignment!</w:t>
+      </w:r>
+    </w:p>
+    <w:p>
+      <w:pPr>
+        <w:widowControl w:val="0"/>
+        <w:tabs>
+          <w:tab w:val="left" w:pos="560"/>
+          <w:tab w:val="left" w:pos="1120"/>
+          <w:tab w:val="left" w:pos="1680"/>
+          <w:tab w:val="left" w:pos="2240"/>
+          <w:tab w:val="left" w:pos="2800"/>
+          <w:tab w:val="left" w:pos="3360"/>
+          <w:tab w:val="left" w:pos="3920"/>
+          <w:tab w:val="left" w:pos="4480"/>
+          <w:tab w:val="left" w:pos="5040"/>
+          <w:tab w:val="left" w:pos="5600"/>
+          <w:tab w:val="left" w:pos="6160"/>
+          <w:tab w:val="left" w:pos="6720"/>
+        </w:tabs>
+        <w:autoSpaceDE w:val="0"/>
+        <w:autoSpaceDN w:val="0"/>
+        <w:adjustRightInd w:val="0"/>
+        <w:rPr>
+          <w:sz w:val="20"/>
+          <w:szCs w:val="20"/>
+        </w:rPr>
+      </w:pPr>
+    </w:p>
+    <w:p>
+      <w:pPr>
+        <w:widowControl w:val="0"/>
+        <w:tabs>
+          <w:tab w:val="left" w:pos="560"/>
+          <w:tab w:val="left" w:pos="1120"/>
+          <w:tab w:val="left" w:pos="1680"/>
+          <w:tab w:val="left" w:pos="2240"/>
+          <w:tab w:val="left" w:pos="2800"/>
+          <w:tab w:val="left" w:pos="3360"/>
+          <w:tab w:val="left" w:pos="3920"/>
+          <w:tab w:val="left" w:pos="4480"/>
+          <w:tab w:val="left" w:pos="5040"/>
+          <w:tab w:val="left" w:pos="5600"/>
+          <w:tab w:val="left" w:pos="6160"/>
+          <w:tab w:val="left" w:pos="6720"/>
+        </w:tabs>
+        <w:autoSpaceDE w:val="0"/>
+        <w:autoSpaceDN w:val="0"/>
+        <w:adjustRightInd w:val="0"/>
+        <w:rPr>
+          <w:sz w:val="20"/>
+          <w:szCs w:val="20"/>
+        </w:rPr>
+      </w:pPr>
+    </w:p>
+    <w:p>
+      <w:pPr>
+        <w:widowControl w:val="0"/>
+        <w:tabs>
+          <w:tab w:val="left" w:pos="560"/>
+          <w:tab w:val="left" w:pos="1120"/>
+          <w:tab w:val="left" w:pos="1680"/>
+          <w:tab w:val="left" w:pos="2240"/>
+          <w:tab w:val="left" w:pos="2800"/>
+          <w:tab w:val="left" w:pos="3360"/>
+          <w:tab w:val="left" w:pos="3920"/>
+          <w:tab w:val="left" w:pos="4480"/>
+          <w:tab w:val="left" w:pos="5040"/>
+          <w:tab w:val="left" w:pos="5600"/>
+          <w:tab w:val="left" w:pos="6160"/>
+          <w:tab w:val="left" w:pos="6720"/>
+        </w:tabs>
+        <w:autoSpaceDE w:val="0"/>
+        <w:autoSpaceDN w:val="0"/>
+        <w:adjustRightInd w:val="0"/>
+        <w:rPr>
+          <w:sz w:val="20"/>
+          <w:szCs w:val="20"/>
+        </w:rPr>
+      </w:pPr>
+    </w:p>
+    <w:p>
+      <w:pPr>
+        <w:widowControl w:val="0"/>
+        <w:tabs>
+          <w:tab w:val="left" w:pos="560"/>
+          <w:tab w:val="left" w:pos="1120"/>
+          <w:tab w:val="left" w:pos="1680"/>
+          <w:tab w:val="left" w:pos="2240"/>
+          <w:tab w:val="left" w:pos="2800"/>
+          <w:tab w:val="left" w:pos="3360"/>
+          <w:tab w:val="left" w:pos="3920"/>
+          <w:tab w:val="left" w:pos="4480"/>
+          <w:tab w:val="left" w:pos="5040"/>
+          <w:tab w:val="left" w:pos="5600"/>
+          <w:tab w:val="left" w:pos="6160"/>
+          <w:tab w:val="left" w:pos="6720"/>
+        </w:tabs>
+        <w:autoSpaceDE w:val="0"/>
+        <w:autoSpaceDN w:val="0"/>
+        <w:adjustRightInd w:val="0"/>
+        <w:rPr>
+          <w:sz w:val="20"/>
+          <w:szCs w:val="20"/>
+        </w:rPr>
+      </w:pPr>
+    </w:p>
+    <w:p>
+      <w:pPr>
+        <w:widowControl w:val="0"/>
+        <w:tabs>
+          <w:tab w:val="left" w:pos="560"/>
+          <w:tab w:val="left" w:pos="1120"/>
+          <w:tab w:val="left" w:pos="1680"/>
+          <w:tab w:val="left" w:pos="2240"/>
+          <w:tab w:val="left" w:pos="2800"/>
+          <w:tab w:val="left" w:pos="3360"/>
+          <w:tab w:val="left" w:pos="3920"/>
+          <w:tab w:val="left" w:pos="4480"/>
+          <w:tab w:val="left" w:pos="5040"/>
+          <w:tab w:val="left" w:pos="5600"/>
+          <w:tab w:val="left" w:pos="6160"/>
+          <w:tab w:val="left" w:pos="6720"/>
+        </w:tabs>
+        <w:autoSpaceDE w:val="0"/>
+        <w:autoSpaceDN w:val="0"/>
+        <w:adjustRightInd w:val="0"/>
+        <w:rPr>
+          <w:sz w:val="20"/>
+          <w:szCs w:val="20"/>
+        </w:rPr>
+      </w:pPr>
+      <w:r>
+        <w:rPr>
+          <w:sz w:val="20"/>
+          <w:szCs w:val="20"/>
+        </w:rPr>
+        <w:t xml:space="preserve">-bash-4.3$ ./satvalidator ./run.sh -w &lt; aim50.cnf </w:t>
+      </w:r>
+    </w:p>
+    <w:p>
+      <w:pPr>
+        <w:widowControl w:val="0"/>
+        <w:tabs>
+          <w:tab w:val="left" w:pos="560"/>
+          <w:tab w:val="left" w:pos="1120"/>
+          <w:tab w:val="left" w:pos="1680"/>
+          <w:tab w:val="left" w:pos="2240"/>
+          <w:tab w:val="left" w:pos="2800"/>
+          <w:tab w:val="left" w:pos="3360"/>
+          <w:tab w:val="left" w:pos="3920"/>
+          <w:tab w:val="left" w:pos="4480"/>
+          <w:tab w:val="left" w:pos="5040"/>
+          <w:tab w:val="left" w:pos="5600"/>
+          <w:tab w:val="left" w:pos="6160"/>
+          <w:tab w:val="left" w:pos="6720"/>
+        </w:tabs>
+        <w:autoSpaceDE w:val="0"/>
+        <w:autoSpaceDN w:val="0"/>
+        <w:adjustRightInd w:val="0"/>
+        <w:rPr>
+          <w:sz w:val="20"/>
+          <w:szCs w:val="20"/>
+        </w:rPr>
+      </w:pPr>
+      <w:r>
+        <w:rPr>
+          <w:sz w:val="20"/>
+          <w:szCs w:val="20"/>
+        </w:rPr>
+        <w:t>Executing solver...</w:t>
+      </w:r>
+    </w:p>
+    <w:p>
+      <w:pPr>
+        <w:widowControl w:val="0"/>
+        <w:tabs>
+          <w:tab w:val="left" w:pos="560"/>
+          <w:tab w:val="left" w:pos="1120"/>
+          <w:tab w:val="left" w:pos="1680"/>
+          <w:tab w:val="left" w:pos="2240"/>
+          <w:tab w:val="left" w:pos="2800"/>
+          <w:tab w:val="left" w:pos="3360"/>
+          <w:tab w:val="left" w:pos="3920"/>
+          <w:tab w:val="left" w:pos="4480"/>
+          <w:tab w:val="left" w:pos="5040"/>
+          <w:tab w:val="left" w:pos="5600"/>
+          <w:tab w:val="left" w:pos="6160"/>
+          <w:tab w:val="left" w:pos="6720"/>
+        </w:tabs>
+        <w:autoSpaceDE w:val="0"/>
+        <w:autoSpaceDN w:val="0"/>
+        <w:adjustRightInd w:val="0"/>
+        <w:rPr>
+          <w:sz w:val="20"/>
+          <w:szCs w:val="20"/>
+        </w:rPr>
+      </w:pPr>
+      <w:r>
+        <w:rPr>
+          <w:sz w:val="20"/>
+          <w:szCs w:val="20"/>
+        </w:rPr>
+        <w:t>Picked up JAVA_TOOL_OPTIONS: -Xmx256m</w:t>
+      </w:r>
+    </w:p>
+    <w:p>
+      <w:pPr>
+        <w:widowControl w:val="0"/>
+        <w:tabs>
+          <w:tab w:val="left" w:pos="560"/>
+          <w:tab w:val="left" w:pos="1120"/>
+          <w:tab w:val="left" w:pos="1680"/>
+          <w:tab w:val="left" w:pos="2240"/>
+          <w:tab w:val="left" w:pos="2800"/>
+          <w:tab w:val="left" w:pos="3360"/>
+          <w:tab w:val="left" w:pos="3920"/>
+          <w:tab w:val="left" w:pos="4480"/>
+          <w:tab w:val="left" w:pos="5040"/>
+          <w:tab w:val="left" w:pos="5600"/>
+          <w:tab w:val="left" w:pos="6160"/>
+          <w:tab w:val="left" w:pos="6720"/>
+        </w:tabs>
+        <w:autoSpaceDE w:val="0"/>
+        <w:autoSpaceDN w:val="0"/>
+        <w:adjustRightInd w:val="0"/>
+        <w:rPr>
+          <w:sz w:val="20"/>
+          <w:szCs w:val="20"/>
+        </w:rPr>
+      </w:pPr>
+      <w:r>
+        <w:rPr>
+          <w:sz w:val="20"/>
+          <w:szCs w:val="20"/>
+        </w:rPr>
+        <w:t>Execution time: 0.3236422538757324 seconds</w:t>
+      </w:r>
+    </w:p>
+    <w:p>
+      <w:pPr>
+        <w:widowControl w:val="0"/>
+        <w:tabs>
+          <w:tab w:val="left" w:pos="560"/>
+          <w:tab w:val="left" w:pos="1120"/>
+          <w:tab w:val="left" w:pos="1680"/>
+          <w:tab w:val="left" w:pos="2240"/>
+          <w:tab w:val="left" w:pos="2800"/>
+          <w:tab w:val="left" w:pos="3360"/>
+          <w:tab w:val="left" w:pos="3920"/>
+          <w:tab w:val="left" w:pos="4480"/>
+          <w:tab w:val="left" w:pos="5040"/>
+          <w:tab w:val="left" w:pos="5600"/>
+          <w:tab w:val="left" w:pos="6160"/>
+          <w:tab w:val="left" w:pos="6720"/>
+        </w:tabs>
+        <w:autoSpaceDE w:val="0"/>
+        <w:autoSpaceDN w:val="0"/>
+        <w:adjustRightInd w:val="0"/>
+        <w:rPr>
+          <w:sz w:val="20"/>
+          <w:szCs w:val="20"/>
+        </w:rPr>
+      </w:pPr>
+      <w:r>
+        <w:rPr>
+          <w:sz w:val="20"/>
+          <w:szCs w:val="20"/>
+        </w:rPr>
+        <w:t>Retrieving assignments...</w:t>
+      </w:r>
+    </w:p>
+    <w:p>
+      <w:pPr>
+        <w:widowControl w:val="0"/>
+        <w:tabs>
+          <w:tab w:val="left" w:pos="560"/>
+          <w:tab w:val="left" w:pos="1120"/>
+          <w:tab w:val="left" w:pos="1680"/>
+          <w:tab w:val="left" w:pos="2240"/>
+          <w:tab w:val="left" w:pos="2800"/>
+          <w:tab w:val="left" w:pos="3360"/>
+          <w:tab w:val="left" w:pos="3920"/>
+          <w:tab w:val="left" w:pos="4480"/>
+          <w:tab w:val="left" w:pos="5040"/>
+          <w:tab w:val="left" w:pos="5600"/>
+          <w:tab w:val="left" w:pos="6160"/>
+          <w:tab w:val="left" w:pos="6720"/>
+        </w:tabs>
+        <w:autoSpaceDE w:val="0"/>
+        <w:autoSpaceDN w:val="0"/>
+        <w:adjustRightInd w:val="0"/>
+        <w:rPr>
+          <w:sz w:val="20"/>
+          <w:szCs w:val="20"/>
+        </w:rPr>
+      </w:pPr>
+      <w:r>
+        <w:rPr>
+          <w:sz w:val="20"/>
+          <w:szCs w:val="20"/>
+        </w:rPr>
+        <w:t>Parsing assignments...</w:t>
+      </w:r>
+    </w:p>
+    <w:p>
+      <w:pPr>
+        <w:widowControl w:val="0"/>
+        <w:tabs>
+          <w:tab w:val="left" w:pos="560"/>
+          <w:tab w:val="left" w:pos="1120"/>
+          <w:tab w:val="left" w:pos="1680"/>
+          <w:tab w:val="left" w:pos="2240"/>
+          <w:tab w:val="left" w:pos="2800"/>
+          <w:tab w:val="left" w:pos="3360"/>
+          <w:tab w:val="left" w:pos="3920"/>
+          <w:tab w:val="left" w:pos="4480"/>
+          <w:tab w:val="left" w:pos="5040"/>
+          <w:tab w:val="left" w:pos="5600"/>
+          <w:tab w:val="left" w:pos="6160"/>
+          <w:tab w:val="left" w:pos="6720"/>
+        </w:tabs>
+        <w:autoSpaceDE w:val="0"/>
+        <w:autoSpaceDN w:val="0"/>
+        <w:adjustRightInd w:val="0"/>
+        <w:rPr>
+          <w:sz w:val="20"/>
+          <w:szCs w:val="20"/>
+        </w:rPr>
+      </w:pPr>
+      <w:r>
+        <w:rPr>
+          <w:sz w:val="20"/>
+          <w:szCs w:val="20"/>
+        </w:rPr>
+        <w:t>4 total tries.</w:t>
+      </w:r>
+    </w:p>
+    <w:p>
+      <w:pPr>
+        <w:widowControl w:val="0"/>
+        <w:tabs>
+          <w:tab w:val="left" w:pos="560"/>
+          <w:tab w:val="left" w:pos="1120"/>
+          <w:tab w:val="left" w:pos="1680"/>
+          <w:tab w:val="left" w:pos="2240"/>
+          <w:tab w:val="left" w:pos="2800"/>
+          <w:tab w:val="left" w:pos="3360"/>
+          <w:tab w:val="left" w:pos="3920"/>
+          <w:tab w:val="left" w:pos="4480"/>
+          <w:tab w:val="left" w:pos="5040"/>
+          <w:tab w:val="left" w:pos="5600"/>
+          <w:tab w:val="left" w:pos="6160"/>
+          <w:tab w:val="left" w:pos="6720"/>
+        </w:tabs>
+        <w:autoSpaceDE w:val="0"/>
+        <w:autoSpaceDN w:val="0"/>
+        <w:adjustRightInd w:val="0"/>
+        <w:rPr>
+          <w:sz w:val="20"/>
+          <w:szCs w:val="20"/>
+        </w:rPr>
+      </w:pPr>
+    </w:p>
+    <w:p>
+      <w:pPr>
+        <w:widowControl w:val="0"/>
+        <w:tabs>
+          <w:tab w:val="left" w:pos="560"/>
+          <w:tab w:val="left" w:pos="1120"/>
+          <w:tab w:val="left" w:pos="1680"/>
+          <w:tab w:val="left" w:pos="2240"/>
+          <w:tab w:val="left" w:pos="2800"/>
+          <w:tab w:val="left" w:pos="3360"/>
+          <w:tab w:val="left" w:pos="3920"/>
+          <w:tab w:val="left" w:pos="4480"/>
+          <w:tab w:val="left" w:pos="5040"/>
+          <w:tab w:val="left" w:pos="5600"/>
+          <w:tab w:val="left" w:pos="6160"/>
+          <w:tab w:val="left" w:pos="6720"/>
+        </w:tabs>
+        <w:autoSpaceDE w:val="0"/>
+        <w:autoSpaceDN w:val="0"/>
+        <w:adjustRightInd w:val="0"/>
+        <w:rPr>
+          <w:sz w:val="20"/>
+          <w:szCs w:val="20"/>
+        </w:rPr>
+      </w:pPr>
+      <w:r>
+        <w:rPr>
+          <w:sz w:val="20"/>
+          <w:szCs w:val="20"/>
+        </w:rPr>
+        <w:t>44125 total flips.</w:t>
+      </w:r>
+    </w:p>
+    <w:p>
+      <w:pPr>
+        <w:widowControl w:val="0"/>
+        <w:tabs>
+          <w:tab w:val="left" w:pos="560"/>
+          <w:tab w:val="left" w:pos="1120"/>
+          <w:tab w:val="left" w:pos="1680"/>
+          <w:tab w:val="left" w:pos="2240"/>
+          <w:tab w:val="left" w:pos="2800"/>
+          <w:tab w:val="left" w:pos="3360"/>
+          <w:tab w:val="left" w:pos="3920"/>
+          <w:tab w:val="left" w:pos="4480"/>
+          <w:tab w:val="left" w:pos="5040"/>
+          <w:tab w:val="left" w:pos="5600"/>
+          <w:tab w:val="left" w:pos="6160"/>
+          <w:tab w:val="left" w:pos="6720"/>
+        </w:tabs>
+        <w:autoSpaceDE w:val="0"/>
+        <w:autoSpaceDN w:val="0"/>
+        <w:adjustRightInd w:val="0"/>
+        <w:rPr>
+          <w:sz w:val="20"/>
+          <w:szCs w:val="20"/>
+        </w:rPr>
+      </w:pPr>
+    </w:p>
+    <w:p>
+      <w:pPr>
+        <w:widowControl w:val="0"/>
+        <w:tabs>
+          <w:tab w:val="left" w:pos="560"/>
+          <w:tab w:val="left" w:pos="1120"/>
+          <w:tab w:val="left" w:pos="1680"/>
+          <w:tab w:val="left" w:pos="2240"/>
+          <w:tab w:val="left" w:pos="2800"/>
+          <w:tab w:val="left" w:pos="3360"/>
+          <w:tab w:val="left" w:pos="3920"/>
+          <w:tab w:val="left" w:pos="4480"/>
+          <w:tab w:val="left" w:pos="5040"/>
+          <w:tab w:val="left" w:pos="5600"/>
+          <w:tab w:val="left" w:pos="6160"/>
+          <w:tab w:val="left" w:pos="6720"/>
+        </w:tabs>
+        <w:autoSpaceDE w:val="0"/>
+        <w:autoSpaceDN w:val="0"/>
+        <w:adjustRightInd w:val="0"/>
+        <w:rPr>
+          <w:sz w:val="20"/>
+          <w:szCs w:val="20"/>
+        </w:rPr>
+      </w:pPr>
+      <w:r>
+        <w:rPr>
+          <w:sz w:val="20"/>
+          <w:szCs w:val="20"/>
+        </w:rPr>
+        <w:t>Satisfiable!</w:t>
+      </w:r>
+    </w:p>
+    <w:p>
+      <w:pPr>
+        <w:widowControl w:val="0"/>
+        <w:tabs>
+          <w:tab w:val="left" w:pos="560"/>
+          <w:tab w:val="left" w:pos="1120"/>
+          <w:tab w:val="left" w:pos="1680"/>
+          <w:tab w:val="left" w:pos="2240"/>
+          <w:tab w:val="left" w:pos="2800"/>
+          <w:tab w:val="left" w:pos="3360"/>
+          <w:tab w:val="left" w:pos="3920"/>
+          <w:tab w:val="left" w:pos="4480"/>
+          <w:tab w:val="left" w:pos="5040"/>
+          <w:tab w:val="left" w:pos="5600"/>
+          <w:tab w:val="left" w:pos="6160"/>
+          <w:tab w:val="left" w:pos="6720"/>
+        </w:tabs>
+        <w:autoSpaceDE w:val="0"/>
+        <w:autoSpaceDN w:val="0"/>
+        <w:adjustRightInd w:val="0"/>
+        <w:rPr>
+          <w:sz w:val="20"/>
+          <w:szCs w:val="20"/>
+        </w:rPr>
+      </w:pPr>
+      <w:r>
+        <w:rPr>
+          <w:sz w:val="20"/>
+          <w:szCs w:val="20"/>
+        </w:rPr>
+        <w:t>Validating assignments...</w:t>
+      </w:r>
+    </w:p>
+    <w:p>
+      <w:pPr>
+        <w:widowControl w:val="0"/>
+        <w:tabs>
+          <w:tab w:val="left" w:pos="560"/>
+          <w:tab w:val="left" w:pos="1120"/>
+          <w:tab w:val="left" w:pos="1680"/>
+          <w:tab w:val="left" w:pos="2240"/>
+          <w:tab w:val="left" w:pos="2800"/>
+          <w:tab w:val="left" w:pos="3360"/>
+          <w:tab w:val="left" w:pos="3920"/>
+          <w:tab w:val="left" w:pos="4480"/>
+          <w:tab w:val="left" w:pos="5040"/>
+          <w:tab w:val="left" w:pos="5600"/>
+          <w:tab w:val="left" w:pos="6160"/>
+          <w:tab w:val="left" w:pos="6720"/>
+        </w:tabs>
+        <w:autoSpaceDE w:val="0"/>
+        <w:autoSpaceDN w:val="0"/>
+        <w:adjustRightInd w:val="0"/>
+        <w:rPr>
+          <w:sz w:val="20"/>
+          <w:szCs w:val="20"/>
+        </w:rPr>
+      </w:pPr>
+      <w:r>
+        <w:rPr>
+          <w:sz w:val="20"/>
+          <w:szCs w:val="20"/>
+        </w:rPr>
+        <w:t>Valid assignment!</w:t>
+      </w:r>
+    </w:p>
+    <w:p>
+      <w:pPr>
+        <w:widowControl w:val="0"/>
+        <w:tabs>
+          <w:tab w:val="left" w:pos="560"/>
+          <w:tab w:val="left" w:pos="1120"/>
+          <w:tab w:val="left" w:pos="1680"/>
+          <w:tab w:val="left" w:pos="2240"/>
+          <w:tab w:val="left" w:pos="2800"/>
+          <w:tab w:val="left" w:pos="3360"/>
+          <w:tab w:val="left" w:pos="3920"/>
+          <w:tab w:val="left" w:pos="4480"/>
+          <w:tab w:val="left" w:pos="5040"/>
+          <w:tab w:val="left" w:pos="5600"/>
+          <w:tab w:val="left" w:pos="6160"/>
+          <w:tab w:val="left" w:pos="6720"/>
+        </w:tabs>
+        <w:autoSpaceDE w:val="0"/>
+        <w:autoSpaceDN w:val="0"/>
+        <w:adjustRightInd w:val="0"/>
+        <w:rPr>
+          <w:sz w:val="20"/>
+          <w:szCs w:val="20"/>
+        </w:rPr>
+      </w:pPr>
     </w:p>
     <w:sectPr>
       <w:pgSz w:w="12240" w:h="15840"/>

</xml_diff>